<commit_message>
updated intro; add in cites and send to lab
</commit_message>
<xml_diff>
--- a/intro_chapter/Introduction_v13.docx
+++ b/intro_chapter/Introduction_v13.docx
@@ -169,7 +169,7 @@
           <w:szCs w:val="24"/>
         </w:rPr>
       </w:pPr>
-      <w:hyperlink w:anchor="_Toc169719747" w:history="1">
+      <w:hyperlink w:anchor="_Toc171445193" w:history="1">
         <w:r>
           <w:rPr>
             <w:rStyle w:val="Hyperlink"/>
@@ -196,7 +196,7 @@
             <w:noProof/>
             <w:webHidden/>
           </w:rPr>
-          <w:instrText xml:space="preserve"> PAGEREF _Toc169719747 \h </w:instrText>
+          <w:instrText xml:space="preserve"> PAGEREF _Toc171445193 \h </w:instrText>
         </w:r>
         <w:r>
           <w:rPr>
@@ -237,7 +237,7 @@
           <w:szCs w:val="24"/>
         </w:rPr>
       </w:pPr>
-      <w:hyperlink w:anchor="_Toc169719748" w:history="1">
+      <w:hyperlink w:anchor="_Toc171445194" w:history="1">
         <w:r>
           <w:rPr>
             <w:rStyle w:val="Hyperlink"/>
@@ -272,7 +272,7 @@
             <w:noProof/>
             <w:webHidden/>
           </w:rPr>
-          <w:instrText xml:space="preserve"> PAGEREF _Toc169719748 \h </w:instrText>
+          <w:instrText xml:space="preserve"> PAGEREF _Toc171445194 \h </w:instrText>
         </w:r>
         <w:r>
           <w:rPr>
@@ -313,7 +313,7 @@
           <w:szCs w:val="24"/>
         </w:rPr>
       </w:pPr>
-      <w:hyperlink w:anchor="_Toc169719749" w:history="1">
+      <w:hyperlink w:anchor="_Toc171445195" w:history="1">
         <w:r>
           <w:rPr>
             <w:rStyle w:val="Hyperlink"/>
@@ -340,7 +340,7 @@
             <w:noProof/>
             <w:webHidden/>
           </w:rPr>
-          <w:instrText xml:space="preserve"> PAGEREF _Toc169719749 \h </w:instrText>
+          <w:instrText xml:space="preserve"> PAGEREF _Toc171445195 \h </w:instrText>
         </w:r>
         <w:r>
           <w:rPr>
@@ -384,7 +384,7 @@
           <w:szCs w:val="24"/>
         </w:rPr>
       </w:pPr>
-      <w:hyperlink w:anchor="_Toc169719750" w:history="1">
+      <w:hyperlink w:anchor="_Toc171445196" w:history="1">
         <w:r>
           <w:rPr>
             <w:rStyle w:val="Hyperlink"/>
@@ -427,7 +427,7 @@
             <w:noProof/>
             <w:webHidden/>
           </w:rPr>
-          <w:instrText xml:space="preserve"> PAGEREF _Toc169719750 \h </w:instrText>
+          <w:instrText xml:space="preserve"> PAGEREF _Toc171445196 \h </w:instrText>
         </w:r>
         <w:r>
           <w:rPr>
@@ -471,7 +471,7 @@
           <w:szCs w:val="24"/>
         </w:rPr>
       </w:pPr>
-      <w:hyperlink w:anchor="_Toc169719751" w:history="1">
+      <w:hyperlink w:anchor="_Toc171445197" w:history="1">
         <w:r>
           <w:rPr>
             <w:rStyle w:val="Hyperlink"/>
@@ -514,7 +514,7 @@
             <w:noProof/>
             <w:webHidden/>
           </w:rPr>
-          <w:instrText xml:space="preserve"> PAGEREF _Toc169719751 \h </w:instrText>
+          <w:instrText xml:space="preserve"> PAGEREF _Toc171445197 \h </w:instrText>
         </w:r>
         <w:r>
           <w:rPr>
@@ -555,7 +555,7 @@
           <w:szCs w:val="24"/>
         </w:rPr>
       </w:pPr>
-      <w:hyperlink w:anchor="_Toc169719752" w:history="1">
+      <w:hyperlink w:anchor="_Toc171445198" w:history="1">
         <w:r>
           <w:rPr>
             <w:rStyle w:val="Hyperlink"/>
@@ -582,7 +582,7 @@
             <w:noProof/>
             <w:webHidden/>
           </w:rPr>
-          <w:instrText xml:space="preserve"> PAGEREF _Toc169719752 \h </w:instrText>
+          <w:instrText xml:space="preserve"> PAGEREF _Toc171445198 \h </w:instrText>
         </w:r>
         <w:r>
           <w:rPr>
@@ -626,7 +626,7 @@
           <w:szCs w:val="24"/>
         </w:rPr>
       </w:pPr>
-      <w:hyperlink w:anchor="_Toc169719753" w:history="1">
+      <w:hyperlink w:anchor="_Toc171445199" w:history="1">
         <w:r>
           <w:rPr>
             <w:rStyle w:val="Hyperlink"/>
@@ -653,7 +653,7 @@
             <w:noProof/>
             <w:webHidden/>
           </w:rPr>
-          <w:instrText xml:space="preserve"> PAGEREF _Toc169719753 \h </w:instrText>
+          <w:instrText xml:space="preserve"> PAGEREF _Toc171445199 \h </w:instrText>
         </w:r>
         <w:r>
           <w:rPr>
@@ -697,7 +697,7 @@
           <w:szCs w:val="24"/>
         </w:rPr>
       </w:pPr>
-      <w:hyperlink w:anchor="_Toc169719754" w:history="1">
+      <w:hyperlink w:anchor="_Toc171445200" w:history="1">
         <w:r>
           <w:rPr>
             <w:rStyle w:val="Hyperlink"/>
@@ -724,7 +724,7 @@
             <w:noProof/>
             <w:webHidden/>
           </w:rPr>
-          <w:instrText xml:space="preserve"> PAGEREF _Toc169719754 \h </w:instrText>
+          <w:instrText xml:space="preserve"> PAGEREF _Toc171445200 \h </w:instrText>
         </w:r>
         <w:r>
           <w:rPr>
@@ -768,7 +768,7 @@
           <w:szCs w:val="24"/>
         </w:rPr>
       </w:pPr>
-      <w:hyperlink w:anchor="_Toc169719755" w:history="1">
+      <w:hyperlink w:anchor="_Toc171445201" w:history="1">
         <w:r>
           <w:rPr>
             <w:rStyle w:val="Hyperlink"/>
@@ -795,7 +795,7 @@
             <w:noProof/>
             <w:webHidden/>
           </w:rPr>
-          <w:instrText xml:space="preserve"> PAGEREF _Toc169719755 \h </w:instrText>
+          <w:instrText xml:space="preserve"> PAGEREF _Toc171445201 \h </w:instrText>
         </w:r>
         <w:r>
           <w:rPr>
@@ -839,7 +839,7 @@
           <w:szCs w:val="24"/>
         </w:rPr>
       </w:pPr>
-      <w:hyperlink w:anchor="_Toc169719756" w:history="1">
+      <w:hyperlink w:anchor="_Toc171445202" w:history="1">
         <w:r>
           <w:rPr>
             <w:rStyle w:val="Hyperlink"/>
@@ -866,7 +866,7 @@
             <w:noProof/>
             <w:webHidden/>
           </w:rPr>
-          <w:instrText xml:space="preserve"> PAGEREF _Toc169719756 \h </w:instrText>
+          <w:instrText xml:space="preserve"> PAGEREF _Toc171445202 \h </w:instrText>
         </w:r>
         <w:r>
           <w:rPr>
@@ -907,13 +907,13 @@
           <w:szCs w:val="24"/>
         </w:rPr>
       </w:pPr>
-      <w:hyperlink w:anchor="_Toc169719757" w:history="1">
+      <w:hyperlink w:anchor="_Toc171445203" w:history="1">
         <w:r>
           <w:rPr>
             <w:rStyle w:val="Hyperlink"/>
             <w:noProof/>
           </w:rPr>
-          <w:t>1.5 Determining driving forces in membrane protein folding</w:t>
+          <w:t>1.5 Driving forces in membrane protein folding</w:t>
         </w:r>
         <w:r>
           <w:rPr>
@@ -934,7 +934,7 @@
             <w:noProof/>
             <w:webHidden/>
           </w:rPr>
-          <w:instrText xml:space="preserve"> PAGEREF _Toc169719757 \h </w:instrText>
+          <w:instrText xml:space="preserve"> PAGEREF _Toc171445203 \h </w:instrText>
         </w:r>
         <w:r>
           <w:rPr>
@@ -978,7 +978,7 @@
           <w:szCs w:val="24"/>
         </w:rPr>
       </w:pPr>
-      <w:hyperlink w:anchor="_Toc169719758" w:history="1">
+      <w:hyperlink w:anchor="_Toc171445204" w:history="1">
         <w:r>
           <w:rPr>
             <w:rStyle w:val="Hyperlink"/>
@@ -1005,7 +1005,7 @@
             <w:noProof/>
             <w:webHidden/>
           </w:rPr>
-          <w:instrText xml:space="preserve"> PAGEREF _Toc169719758 \h </w:instrText>
+          <w:instrText xml:space="preserve"> PAGEREF _Toc171445204 \h </w:instrText>
         </w:r>
         <w:r>
           <w:rPr>
@@ -1049,7 +1049,7 @@
           <w:szCs w:val="24"/>
         </w:rPr>
       </w:pPr>
-      <w:hyperlink w:anchor="_Toc169719759" w:history="1">
+      <w:hyperlink w:anchor="_Toc171445205" w:history="1">
         <w:r>
           <w:rPr>
             <w:rStyle w:val="Hyperlink"/>
@@ -1076,7 +1076,7 @@
             <w:noProof/>
             <w:webHidden/>
           </w:rPr>
-          <w:instrText xml:space="preserve"> PAGEREF _Toc169719759 \h </w:instrText>
+          <w:instrText xml:space="preserve"> PAGEREF _Toc171445205 \h </w:instrText>
         </w:r>
         <w:r>
           <w:rPr>
@@ -1117,7 +1117,7 @@
           <w:szCs w:val="24"/>
         </w:rPr>
       </w:pPr>
-      <w:hyperlink w:anchor="_Toc169719760" w:history="1">
+      <w:hyperlink w:anchor="_Toc171445206" w:history="1">
         <w:r>
           <w:rPr>
             <w:rStyle w:val="Hyperlink"/>
@@ -1144,7 +1144,7 @@
             <w:noProof/>
             <w:webHidden/>
           </w:rPr>
-          <w:instrText xml:space="preserve"> PAGEREF _Toc169719760 \h </w:instrText>
+          <w:instrText xml:space="preserve"> PAGEREF _Toc171445206 \h </w:instrText>
         </w:r>
         <w:r>
           <w:rPr>
@@ -1185,7 +1185,7 @@
           <w:szCs w:val="24"/>
         </w:rPr>
       </w:pPr>
-      <w:hyperlink w:anchor="_Toc169719761" w:history="1">
+      <w:hyperlink w:anchor="_Toc171445207" w:history="1">
         <w:r>
           <w:rPr>
             <w:rStyle w:val="Hyperlink"/>
@@ -1212,7 +1212,7 @@
             <w:noProof/>
             <w:webHidden/>
           </w:rPr>
-          <w:instrText xml:space="preserve"> PAGEREF _Toc169719761 \h </w:instrText>
+          <w:instrText xml:space="preserve"> PAGEREF _Toc171445207 \h </w:instrText>
         </w:r>
         <w:r>
           <w:rPr>
@@ -1253,13 +1253,13 @@
           <w:szCs w:val="24"/>
         </w:rPr>
       </w:pPr>
-      <w:hyperlink w:anchor="_Toc169719762" w:history="1">
+      <w:hyperlink w:anchor="_Toc171445208" w:history="1">
         <w:r>
           <w:rPr>
             <w:rStyle w:val="Hyperlink"/>
             <w:noProof/>
           </w:rPr>
-          <w:t>1.7 References</w:t>
+          <w:t>1.8 References</w:t>
         </w:r>
         <w:r>
           <w:rPr>
@@ -1280,7 +1280,7 @@
             <w:noProof/>
             <w:webHidden/>
           </w:rPr>
-          <w:instrText xml:space="preserve"> PAGEREF _Toc169719762 \h </w:instrText>
+          <w:instrText xml:space="preserve"> PAGEREF _Toc171445208 \h </w:instrText>
         </w:r>
         <w:r>
           <w:rPr>
@@ -1312,10 +1312,16 @@
       </w:hyperlink>
     </w:p>
     <w:p>
+      <w:pPr>
+        <w:pStyle w:val="ThesisTOC"/>
+        <w:rPr>
+          <w:bCs/>
+        </w:rPr>
+      </w:pPr>
       <w:r>
         <w:rPr>
           <w:rStyle w:val="Strong"/>
-          <w:b w:val="0"/>
+          <w:b/>
           <w:bCs w:val="0"/>
         </w:rPr>
         <w:fldChar w:fldCharType="end"/>
@@ -1323,7 +1329,7 @@
       <w:r>
         <w:br w:type="page"/>
       </w:r>
-      <w:bookmarkStart w:id="2" w:name="_Toc169719747"/>
+      <w:bookmarkStart w:id="2" w:name="_Toc171445193"/>
       <w:r>
         <w:lastRenderedPageBreak/>
         <w:t xml:space="preserve">1.1 </w:t>
@@ -1331,6 +1337,7 @@
       <w:r>
         <w:rPr>
           <w:rStyle w:val="Strong"/>
+          <w:b/>
           <w:bCs w:val="0"/>
         </w:rPr>
         <w:t>Introduction to membrane proteins</w:t>
@@ -1555,12 +1562,11 @@
                         <w:txbxContent>
                           <w:p>
                             <w:pPr>
-                              <w:jc w:val="both"/>
+                              <w:pStyle w:val="Captions"/>
                             </w:pPr>
                             <w:r>
                               <w:rPr>
                                 <w:b/>
-                                <w:bCs/>
                               </w:rPr>
                               <w:t xml:space="preserve">Figure 1.1 Types of Membrane Proteins. </w:t>
                             </w:r>
@@ -1596,12 +1602,11 @@
                   <w:txbxContent>
                     <w:p>
                       <w:pPr>
-                        <w:jc w:val="both"/>
+                        <w:pStyle w:val="Captions"/>
                       </w:pPr>
                       <w:r>
                         <w:rPr>
                           <w:b/>
-                          <w:bCs/>
                         </w:rPr>
                         <w:t xml:space="preserve">Figure 1.1 Types of Membrane Proteins. </w:t>
                       </w:r>
@@ -1643,7 +1648,19 @@
         <w:rPr>
           <w:rFonts w:cstheme="minorHAnsi"/>
         </w:rPr>
-        <w:t xml:space="preserve">The membrane bilayer is composed of phospholipids, amphipathic molecules made of two distinct components: hydrophilic (water-loving) heads and hydrophobic (water-fearing) tails. To form the bilayer, hydrophobic tails are sandwiched between hydrophilic heads exposed to the soluble cell cytoplasm and outer environment. </w:t>
+        <w:t xml:space="preserve">The membrane bilayer is composed of phospholipids, amphipathic molecules made of two distinct components: hydrophilic (water-loving) heads and hydrophobic (water-fearing) tails. To form the bilayer, hydrophobic tails are sandwiched between hydrophilic heads exposed to the soluble cell cytoplasm and </w:t>
+      </w:r>
+      <w:r>
+        <w:rPr>
+          <w:rFonts w:cstheme="minorHAnsi"/>
+        </w:rPr>
+        <w:t xml:space="preserve">the </w:t>
+      </w:r>
+      <w:r>
+        <w:rPr>
+          <w:rFonts w:cstheme="minorHAnsi"/>
+        </w:rPr>
+        <w:t xml:space="preserve">outer environment. </w:t>
       </w:r>
       <w:r>
         <w:rPr>
@@ -1655,13 +1672,13 @@
         <w:rPr>
           <w:rFonts w:cstheme="minorHAnsi"/>
         </w:rPr>
-        <w:t>i</w:t>
-      </w:r>
-      <w:r>
-        <w:rPr>
-          <w:rFonts w:cstheme="minorHAnsi"/>
-        </w:rPr>
-        <w:t>t is critical to communicate outside of the cell to sense external stimuli and maintain cell survival.</w:t>
+        <w:t>communication outside of the cell is critical</w:t>
+      </w:r>
+      <w:r>
+        <w:rPr>
+          <w:rFonts w:cstheme="minorHAnsi"/>
+        </w:rPr>
+        <w:t xml:space="preserve"> to sense external stimuli and maintain cell survival.</w:t>
       </w:r>
       <w:r>
         <w:rPr>
@@ -1830,7 +1847,13 @@
         <w:rPr>
           <w:rFonts w:cstheme="minorHAnsi"/>
         </w:rPr>
-        <w:t xml:space="preserve">: they are </w:t>
+        <w:t>;</w:t>
+      </w:r>
+      <w:r>
+        <w:rPr>
+          <w:rFonts w:cstheme="minorHAnsi"/>
+        </w:rPr>
+        <w:t xml:space="preserve"> they are </w:t>
       </w:r>
       <w:r>
         <w:rPr>
@@ -1860,19 +1883,25 @@
         <w:rPr>
           <w:rFonts w:cstheme="minorHAnsi"/>
         </w:rPr>
-        <w:t xml:space="preserve"> with little exposure outside of it. </w:t>
-      </w:r>
-      <w:r>
-        <w:rPr>
-          <w:rFonts w:cstheme="minorHAnsi"/>
-        </w:rPr>
-        <w:t>Insertion of integral MPs into the membrane bilayer results from the</w:t>
-      </w:r>
-      <w:r>
-        <w:rPr>
-          <w:rFonts w:cstheme="minorHAnsi"/>
-        </w:rPr>
-        <w:t>ir</w:t>
+        <w:t xml:space="preserve"> with </w:t>
+      </w:r>
+      <w:r>
+        <w:rPr>
+          <w:rFonts w:cstheme="minorHAnsi"/>
+        </w:rPr>
+        <w:t>minimal outside</w:t>
+      </w:r>
+      <w:r>
+        <w:rPr>
+          <w:rFonts w:cstheme="minorHAnsi"/>
+        </w:rPr>
+        <w:t xml:space="preserve"> exposure. </w:t>
+      </w:r>
+      <w:r>
+        <w:rPr>
+          <w:rFonts w:cstheme="minorHAnsi"/>
+        </w:rPr>
+        <w:t>Integral MPs</w:t>
       </w:r>
       <w:r>
         <w:rPr>
@@ -1884,13 +1913,13 @@
         <w:rPr>
           <w:rFonts w:cstheme="minorHAnsi"/>
         </w:rPr>
-        <w:t>structural makeup.</w:t>
-      </w:r>
-      <w:r>
-        <w:rPr>
-          <w:rFonts w:cstheme="minorHAnsi"/>
-        </w:rPr>
-        <w:t xml:space="preserve"> Proteins can be made up of multiple structural subunits, such as </w:t>
+        <w:t>are</w:t>
+      </w:r>
+      <w:r>
+        <w:rPr>
+          <w:rFonts w:cstheme="minorHAnsi"/>
+        </w:rPr>
+        <w:t xml:space="preserve"> made up of multiple structural subunits, such as </w:t>
       </w:r>
       <w:r>
         <w:rPr>
@@ -1950,49 +1979,49 @@
         <w:t xml:space="preserve"> </w:t>
       </w:r>
       <w:r>
-        <w:t xml:space="preserve">α-helices </w:t>
-      </w:r>
-      <w:r>
-        <w:t xml:space="preserve">are crammed into the </w:t>
-      </w:r>
-      <w:r>
+        <w:t>α-helices</w:t>
+      </w:r>
+      <w:r>
+        <w:t xml:space="preserve"> </w:t>
+      </w:r>
+      <w:r>
+        <w:t xml:space="preserve">are crammed into the membrane between lipids and </w:t>
+      </w:r>
+      <w:r>
+        <w:t>assemble</w:t>
+      </w:r>
+      <w:r>
+        <w:t>d</w:t>
+      </w:r>
+      <w:r>
+        <w:t xml:space="preserve"> into complex multi-domain</w:t>
+      </w:r>
+      <w:r>
+        <w:t xml:space="preserve"> structures. </w:t>
+      </w:r>
+      <w:r>
+        <w:t xml:space="preserve">Multiple </w:t>
+      </w:r>
+      <w:r>
+        <w:rPr>
+          <w:rFonts w:cstheme="minorHAnsi"/>
+        </w:rPr>
+        <w:t xml:space="preserve">TM </w:t>
+      </w:r>
+      <w:r>
+        <w:t>α-helices</w:t>
+      </w:r>
+      <w:r>
+        <w:rPr>
+          <w:rFonts w:cstheme="minorHAnsi"/>
+        </w:rPr>
+        <w:t xml:space="preserve"> </w:t>
+      </w:r>
+      <w:r>
+        <w:rPr>
+          <w:rFonts w:cstheme="minorHAnsi"/>
+        </w:rPr>
         <w:lastRenderedPageBreak/>
-        <w:t xml:space="preserve">membrane between lipids and </w:t>
-      </w:r>
-      <w:r>
-        <w:t>assemble</w:t>
-      </w:r>
-      <w:r>
-        <w:t>d</w:t>
-      </w:r>
-      <w:r>
-        <w:t xml:space="preserve"> into complex multi-domain</w:t>
-      </w:r>
-      <w:r>
-        <w:t xml:space="preserve"> structures. </w:t>
-      </w:r>
-      <w:r>
-        <w:t xml:space="preserve">Multiple </w:t>
-      </w:r>
-      <w:r>
-        <w:rPr>
-          <w:rFonts w:cstheme="minorHAnsi"/>
-        </w:rPr>
-        <w:t xml:space="preserve">TM </w:t>
-      </w:r>
-      <w:r>
-        <w:t>α-helices</w:t>
-      </w:r>
-      <w:r>
-        <w:rPr>
-          <w:rFonts w:cstheme="minorHAnsi"/>
-        </w:rPr>
-        <w:t xml:space="preserve"> </w:t>
-      </w:r>
-      <w:r>
-        <w:rPr>
-          <w:rFonts w:cstheme="minorHAnsi"/>
-        </w:rPr>
         <w:t xml:space="preserve">(TMH) can </w:t>
       </w:r>
       <w:r>
@@ -2099,7 +2128,13 @@
         <w:rPr>
           <w:rFonts w:cstheme="minorHAnsi"/>
         </w:rPr>
-        <w:t xml:space="preserve">: </w:t>
+        <w:t>;</w:t>
+      </w:r>
+      <w:r>
+        <w:rPr>
+          <w:rFonts w:cstheme="minorHAnsi"/>
+        </w:rPr>
+        <w:t xml:space="preserve"> </w:t>
       </w:r>
       <w:r>
         <w:rPr>
@@ -2262,6 +2297,9 @@
         <w:t>TMH</w:t>
       </w:r>
       <w:r>
+        <w:t>s</w:t>
+      </w:r>
+      <w:r>
         <w:rPr>
           <w:rFonts w:cstheme="minorHAnsi"/>
         </w:rPr>
@@ -2271,7 +2309,19 @@
         <w:rPr>
           <w:rFonts w:cstheme="minorHAnsi"/>
         </w:rPr>
-        <w:t>has been found to be involved in several human diseases such as Parkinson’s, cystic fibrosis, and cancer (</w:t>
+        <w:t xml:space="preserve">has been </w:t>
+      </w:r>
+      <w:r>
+        <w:rPr>
+          <w:rFonts w:cstheme="minorHAnsi"/>
+        </w:rPr>
+        <w:t>implicated</w:t>
+      </w:r>
+      <w:r>
+        <w:rPr>
+          <w:rFonts w:cstheme="minorHAnsi"/>
+        </w:rPr>
+        <w:t xml:space="preserve"> in several human diseases such as Parkinson’s, cystic fibrosis, and cancer (</w:t>
       </w:r>
       <w:r>
         <w:rPr>
@@ -2343,19 +2393,13 @@
         <w:rPr>
           <w:rFonts w:cstheme="minorHAnsi"/>
         </w:rPr>
-        <w:t>.</w:t>
-      </w:r>
-      <w:r>
-        <w:rPr>
-          <w:rFonts w:cstheme="minorHAnsi"/>
-        </w:rPr>
-        <w:t xml:space="preserve"> </w:t>
-      </w:r>
-      <w:r>
-        <w:rPr>
-          <w:rFonts w:cstheme="minorHAnsi"/>
-        </w:rPr>
-        <w:t xml:space="preserve">However, studying </w:t>
+        <w:t>; h</w:t>
+      </w:r>
+      <w:r>
+        <w:rPr>
+          <w:rFonts w:cstheme="minorHAnsi"/>
+        </w:rPr>
+        <w:t xml:space="preserve">owever, studying </w:t>
       </w:r>
       <w:r>
         <w:rPr>
@@ -2397,7 +2441,19 @@
         <w:rPr>
           <w:rFonts w:cstheme="minorHAnsi"/>
         </w:rPr>
-        <w:t xml:space="preserve"> for biophysical experiments, and purification and solubilization of these proteins often lead to aggregation or unfolding (Carpenter et al., 2008)</w:t>
+        <w:t xml:space="preserve"> for biophysical experiments, and purification and solubilization of these proteins often lead to aggregation </w:t>
+      </w:r>
+      <w:r>
+        <w:rPr>
+          <w:rFonts w:cstheme="minorHAnsi"/>
+        </w:rPr>
+        <w:t>and</w:t>
+      </w:r>
+      <w:r>
+        <w:rPr>
+          <w:rFonts w:cstheme="minorHAnsi"/>
+        </w:rPr>
+        <w:t xml:space="preserve"> unfolding (Carpenter et al., 2008)</w:t>
       </w:r>
       <w:r>
         <w:rPr>
@@ -2409,7 +2465,13 @@
         <w:rPr>
           <w:rFonts w:cstheme="minorHAnsi"/>
         </w:rPr>
-        <w:t xml:space="preserve">Researchers alternatively have focused on using model systems of MPs to better understand folding. </w:t>
+        <w:t>Alternatively, r</w:t>
+      </w:r>
+      <w:r>
+        <w:rPr>
+          <w:rFonts w:cstheme="minorHAnsi"/>
+        </w:rPr>
+        <w:t xml:space="preserve">esearchers have focused on using model systems of MPs to better understand folding. </w:t>
       </w:r>
     </w:p>
     <w:p>
@@ -2425,7 +2487,19 @@
         <w:rPr>
           <w:rFonts w:cstheme="minorHAnsi"/>
         </w:rPr>
-        <w:t>My research focuses on using a</w:t>
+        <w:t>My research focuse</w:t>
+      </w:r>
+      <w:r>
+        <w:rPr>
+          <w:rFonts w:cstheme="minorHAnsi"/>
+        </w:rPr>
+        <w:t>d</w:t>
+      </w:r>
+      <w:r>
+        <w:rPr>
+          <w:rFonts w:cstheme="minorHAnsi"/>
+        </w:rPr>
+        <w:t xml:space="preserve"> on using a</w:t>
       </w:r>
       <w:r>
         <w:rPr>
@@ -2485,7 +2559,7 @@
         <w:rPr>
           <w:rFonts w:cstheme="minorHAnsi"/>
         </w:rPr>
-        <w:t>during</w:t>
+        <w:t>for</w:t>
       </w:r>
       <w:r>
         <w:rPr>
@@ -2576,7 +2650,7 @@
         <w:rPr>
           <w:rFonts w:cstheme="minorHAnsi"/>
         </w:rPr>
-        <w:t xml:space="preserve">homodimers, </w:t>
+        <w:t xml:space="preserve">homodimers </w:t>
       </w:r>
       <w:r>
         <w:rPr>
@@ -2612,7 +2686,13 @@
         <w:rPr>
           <w:rFonts w:cstheme="minorHAnsi"/>
         </w:rPr>
-        <w:t xml:space="preserve">In this introduction, I </w:t>
+        <w:t>Before detailing my research and experiments</w:t>
+      </w:r>
+      <w:r>
+        <w:rPr>
+          <w:rFonts w:cstheme="minorHAnsi"/>
+        </w:rPr>
+        <w:t xml:space="preserve">, I </w:t>
       </w:r>
       <w:r>
         <w:rPr>
@@ -2648,7 +2728,19 @@
         <w:rPr>
           <w:rFonts w:cstheme="minorHAnsi"/>
         </w:rPr>
-        <w:t xml:space="preserve"> I detail the forces and interactions involved in </w:t>
+        <w:t xml:space="preserve"> </w:t>
+      </w:r>
+      <w:r>
+        <w:rPr>
+          <w:rFonts w:cstheme="minorHAnsi"/>
+        </w:rPr>
+        <w:t xml:space="preserve">I </w:t>
+      </w:r>
+      <w:r>
+        <w:rPr>
+          <w:rFonts w:cstheme="minorHAnsi"/>
+        </w:rPr>
+        <w:t xml:space="preserve">detail the forces and interactions involved in </w:t>
       </w:r>
       <w:r>
         <w:rPr>
@@ -2660,7 +2752,88 @@
         <w:rPr>
           <w:rFonts w:cstheme="minorHAnsi"/>
         </w:rPr>
-        <w:t xml:space="preserve"> folding,</w:t>
+        <w:t xml:space="preserve"> folding</w:t>
+      </w:r>
+      <w:r>
+        <w:rPr>
+          <w:rFonts w:cstheme="minorHAnsi"/>
+        </w:rPr>
+        <w:t xml:space="preserve">, while also </w:t>
+      </w:r>
+      <w:r>
+        <w:rPr>
+          <w:rFonts w:cstheme="minorHAnsi"/>
+        </w:rPr>
+        <w:t>highlight</w:t>
+      </w:r>
+      <w:r>
+        <w:rPr>
+          <w:rFonts w:cstheme="minorHAnsi"/>
+        </w:rPr>
+        <w:t>ing</w:t>
+      </w:r>
+      <w:r>
+        <w:rPr>
+          <w:rFonts w:cstheme="minorHAnsi"/>
+        </w:rPr>
+        <w:t xml:space="preserve"> the sequence and structural motif </w:t>
+      </w:r>
+      <w:proofErr w:type="spellStart"/>
+      <w:r>
+        <w:rPr>
+          <w:rFonts w:cstheme="minorHAnsi"/>
+        </w:rPr>
+        <w:t>GAS</w:t>
+      </w:r>
+      <w:r>
+        <w:rPr>
+          <w:rFonts w:cstheme="minorHAnsi"/>
+          <w:vertAlign w:val="subscript"/>
+        </w:rPr>
+        <w:t>right</w:t>
+      </w:r>
+      <w:proofErr w:type="spellEnd"/>
+      <w:r>
+        <w:rPr>
+          <w:rFonts w:cstheme="minorHAnsi"/>
+        </w:rPr>
+        <w:t>, an important control for my research used to juxtapose differences between association by forces o</w:t>
+      </w:r>
+      <w:r>
+        <w:rPr>
+          <w:rFonts w:cstheme="minorHAnsi"/>
+        </w:rPr>
+        <w:t>ther than</w:t>
+      </w:r>
+      <w:r>
+        <w:rPr>
+          <w:rFonts w:cstheme="minorHAnsi"/>
+        </w:rPr>
+        <w:t xml:space="preserve"> van der Waals packing. </w:t>
+      </w:r>
+      <w:r>
+        <w:rPr>
+          <w:rFonts w:cstheme="minorHAnsi"/>
+        </w:rPr>
+        <w:t>I then review the tools that have been used to study TMH association and folding before</w:t>
+      </w:r>
+      <w:r>
+        <w:rPr>
+          <w:rFonts w:cstheme="minorHAnsi"/>
+        </w:rPr>
+        <w:t xml:space="preserve"> emphasiz</w:t>
+      </w:r>
+      <w:r>
+        <w:rPr>
+          <w:rFonts w:cstheme="minorHAnsi"/>
+        </w:rPr>
+        <w:t>ing</w:t>
+      </w:r>
+      <w:r>
+        <w:rPr>
+          <w:rFonts w:cstheme="minorHAnsi"/>
+        </w:rPr>
+        <w:t xml:space="preserve"> the</w:t>
       </w:r>
       <w:r>
         <w:rPr>
@@ -2672,70 +2845,7 @@
         <w:rPr>
           <w:rFonts w:cstheme="minorHAnsi"/>
         </w:rPr>
-        <w:t xml:space="preserve">and I </w:t>
-      </w:r>
-      <w:r>
-        <w:rPr>
-          <w:rFonts w:cstheme="minorHAnsi"/>
-        </w:rPr>
-        <w:t xml:space="preserve">highlight the sequence and structural motif </w:t>
-      </w:r>
-      <w:proofErr w:type="spellStart"/>
-      <w:r>
-        <w:rPr>
-          <w:rFonts w:cstheme="minorHAnsi"/>
-        </w:rPr>
-        <w:t>GAS</w:t>
-      </w:r>
-      <w:r>
-        <w:rPr>
-          <w:rFonts w:cstheme="minorHAnsi"/>
-          <w:vertAlign w:val="subscript"/>
-        </w:rPr>
-        <w:t>right</w:t>
-      </w:r>
-      <w:proofErr w:type="spellEnd"/>
-      <w:r>
-        <w:rPr>
-          <w:rFonts w:cstheme="minorHAnsi"/>
-        </w:rPr>
-        <w:t>, an important control for my research used to juxtapose differences between association by forces o</w:t>
-      </w:r>
-      <w:r>
-        <w:rPr>
-          <w:rFonts w:cstheme="minorHAnsi"/>
-        </w:rPr>
-        <w:t>ther than</w:t>
-      </w:r>
-      <w:r>
-        <w:rPr>
-          <w:rFonts w:cstheme="minorHAnsi"/>
-        </w:rPr>
-        <w:t xml:space="preserve"> van der Waals packing. </w:t>
-      </w:r>
-      <w:r>
-        <w:rPr>
-          <w:rFonts w:cstheme="minorHAnsi"/>
-        </w:rPr>
-        <w:t>I then review the tools that have been used to study TMH association and folding before</w:t>
-      </w:r>
-      <w:r>
-        <w:rPr>
-          <w:rFonts w:cstheme="minorHAnsi"/>
-        </w:rPr>
-        <w:t xml:space="preserve"> emphasiz</w:t>
-      </w:r>
-      <w:r>
-        <w:rPr>
-          <w:rFonts w:cstheme="minorHAnsi"/>
-        </w:rPr>
-        <w:t>ing</w:t>
-      </w:r>
-      <w:r>
-        <w:rPr>
-          <w:rFonts w:cstheme="minorHAnsi"/>
-        </w:rPr>
-        <w:t xml:space="preserve"> the</w:t>
+        <w:t>deficiency of</w:t>
       </w:r>
       <w:r>
         <w:rPr>
@@ -2747,18 +2857,6 @@
         <w:rPr>
           <w:rFonts w:cstheme="minorHAnsi"/>
         </w:rPr>
-        <w:t>deficiency of</w:t>
-      </w:r>
-      <w:r>
-        <w:rPr>
-          <w:rFonts w:cstheme="minorHAnsi"/>
-        </w:rPr>
-        <w:t xml:space="preserve"> </w:t>
-      </w:r>
-      <w:r>
-        <w:rPr>
-          <w:rFonts w:cstheme="minorHAnsi"/>
-        </w:rPr>
         <w:t>research on the contribution of van der Waals packing</w:t>
       </w:r>
       <w:r>
@@ -2767,65 +2865,96 @@
         </w:rPr>
         <w:t xml:space="preserve">. </w:t>
       </w:r>
-    </w:p>
-    <w:p>
-      <w:pPr>
-        <w:pStyle w:val="ThesisTOC"/>
-        <w:rPr>
-          <w:rFonts w:cstheme="minorHAnsi"/>
-        </w:rPr>
-      </w:pPr>
       <w:r>
         <w:rPr>
           <w:rFonts w:cstheme="minorHAnsi"/>
         </w:rPr>
         <w:br w:type="page"/>
       </w:r>
-      <w:bookmarkStart w:id="3" w:name="_Toc169719748"/>
-      <w:r>
-        <w:rPr>
-          <w:rFonts w:cstheme="minorHAnsi"/>
+      <w:bookmarkStart w:id="3" w:name="_Toc171445194"/>
+      <w:r>
+        <w:rPr>
+          <w:rStyle w:val="ThesisTOCChar"/>
         </w:rPr>
         <w:lastRenderedPageBreak/>
         <w:t xml:space="preserve">1.2 </w:t>
       </w:r>
       <w:r>
+        <w:rPr>
+          <w:rStyle w:val="ThesisTOCChar"/>
+        </w:rPr>
         <w:t xml:space="preserve">The </w:t>
       </w:r>
       <w:r>
+        <w:rPr>
+          <w:rStyle w:val="ThesisTOCChar"/>
+        </w:rPr>
         <w:t>t</w:t>
       </w:r>
       <w:r>
+        <w:rPr>
+          <w:rStyle w:val="ThesisTOCChar"/>
+        </w:rPr>
         <w:t>wo-</w:t>
       </w:r>
       <w:r>
+        <w:rPr>
+          <w:rStyle w:val="ThesisTOCChar"/>
+        </w:rPr>
         <w:t>s</w:t>
       </w:r>
       <w:r>
+        <w:rPr>
+          <w:rStyle w:val="ThesisTOCChar"/>
+        </w:rPr>
         <w:t xml:space="preserve">tage </w:t>
       </w:r>
       <w:r>
+        <w:rPr>
+          <w:rStyle w:val="ThesisTOCChar"/>
+        </w:rPr>
         <w:t>m</w:t>
       </w:r>
       <w:r>
+        <w:rPr>
+          <w:rStyle w:val="ThesisTOCChar"/>
+        </w:rPr>
         <w:t xml:space="preserve">odel of </w:t>
       </w:r>
       <w:r>
+        <w:rPr>
+          <w:rStyle w:val="ThesisTOCChar"/>
+        </w:rPr>
         <w:t>m</w:t>
       </w:r>
       <w:r>
+        <w:rPr>
+          <w:rStyle w:val="ThesisTOCChar"/>
+        </w:rPr>
         <w:t xml:space="preserve">embrane </w:t>
       </w:r>
       <w:r>
+        <w:rPr>
+          <w:rStyle w:val="ThesisTOCChar"/>
+        </w:rPr>
         <w:t>p</w:t>
       </w:r>
       <w:r>
+        <w:rPr>
+          <w:rStyle w:val="ThesisTOCChar"/>
+        </w:rPr>
         <w:t xml:space="preserve">rotein </w:t>
       </w:r>
       <w:r>
+        <w:rPr>
+          <w:rStyle w:val="ThesisTOCChar"/>
+        </w:rPr>
         <w:t>f</w:t>
       </w:r>
       <w:r>
+        <w:rPr>
+          <w:rStyle w:val="ThesisTOCChar"/>
+        </w:rPr>
         <w:t>olding</w:t>
       </w:r>
       <w:bookmarkEnd w:id="3"/>
@@ -2904,19 +3033,7 @@
         <w:rPr>
           <w:rFonts w:cstheme="minorHAnsi"/>
         </w:rPr>
-        <w:t xml:space="preserve">Early MP research focused on identifying membrane embedded regions within proteins using </w:t>
-      </w:r>
-      <w:r>
-        <w:rPr>
-          <w:rFonts w:cstheme="minorHAnsi"/>
-        </w:rPr>
-        <w:t xml:space="preserve">a technique known as </w:t>
-      </w:r>
-      <w:r>
-        <w:rPr>
-          <w:rFonts w:cstheme="minorHAnsi"/>
-        </w:rPr>
-        <w:t xml:space="preserve">hydrophobicity analysis: </w:t>
+        <w:t xml:space="preserve">Early MP research focused on identifying membrane embedded regions within proteins using hydrophobicity analysis: </w:t>
       </w:r>
       <w:r>
         <w:rPr>
@@ -3144,7 +3261,19 @@
         <w:rPr>
           <w:rFonts w:cstheme="minorHAnsi"/>
         </w:rPr>
-        <w:t xml:space="preserve">was further developed to determine a charge bias known as the positive-inside rule where charged AAs are likely to be found outside of the membrane </w:t>
+        <w:t>was further developed to determine a charge bias known as the positive-inside rule</w:t>
+      </w:r>
+      <w:r>
+        <w:rPr>
+          <w:rFonts w:cstheme="minorHAnsi"/>
+        </w:rPr>
+        <w:t>,</w:t>
+      </w:r>
+      <w:r>
+        <w:rPr>
+          <w:rFonts w:cstheme="minorHAnsi"/>
+        </w:rPr>
+        <w:t xml:space="preserve"> where charged AAs are likely to be found outside of the membrane </w:t>
       </w:r>
       <w:r>
         <w:rPr>
@@ -3344,16 +3473,16 @@
         <mc:AlternateContent>
           <mc:Choice Requires="wps">
             <w:drawing>
-              <wp:anchor distT="45720" distB="45720" distL="114300" distR="114300" simplePos="0" relativeHeight="251686912" behindDoc="0" locked="0" layoutInCell="1" allowOverlap="1" wp14:anchorId="13E88AF3" wp14:editId="3D7EBCF8">
+              <wp:anchor distT="45720" distB="45720" distL="114300" distR="114300" simplePos="0" relativeHeight="251686912" behindDoc="0" locked="0" layoutInCell="1" allowOverlap="1" wp14:anchorId="13E88AF3" wp14:editId="12DB6DA3">
                 <wp:simplePos x="0" y="0"/>
                 <wp:positionH relativeFrom="margin">
-                  <wp:align>left</wp:align>
+                  <wp:align>right</wp:align>
                 </wp:positionH>
                 <wp:positionV relativeFrom="paragraph">
                   <wp:posOffset>399415</wp:posOffset>
                 </wp:positionV>
-                <wp:extent cx="5930900" cy="831850"/>
-                <wp:effectExtent l="0" t="0" r="0" b="6350"/>
+                <wp:extent cx="5941060" cy="638810"/>
+                <wp:effectExtent l="0" t="0" r="2540" b="8890"/>
                 <wp:wrapSquare wrapText="bothSides"/>
                 <wp:docPr id="1743208811" name="Text Box 2"/>
                 <wp:cNvGraphicFramePr>
@@ -3368,7 +3497,7 @@
                       <wps:spPr bwMode="auto">
                         <a:xfrm>
                           <a:off x="0" y="0"/>
-                          <a:ext cx="5930900" cy="831850"/>
+                          <a:ext cx="5941060" cy="638827"/>
                         </a:xfrm>
                         <a:prstGeom prst="rect">
                           <a:avLst/>
@@ -3387,45 +3516,30 @@
                         <w:txbxContent>
                           <w:p>
                             <w:pPr>
-                              <w:jc w:val="both"/>
+                              <w:pStyle w:val="Captions"/>
                             </w:pPr>
                             <w:r>
                               <w:rPr>
                                 <w:b/>
-                                <w:bCs/>
                               </w:rPr>
-                              <w:t>Figure 1.</w:t>
+                              <w:t xml:space="preserve">Figure 1.2 The two-stage model. </w:t>
                             </w:r>
                             <w:r>
-                              <w:rPr>
-                                <w:b/>
-                                <w:bCs/>
-                              </w:rPr>
-                              <w:t>2</w:t>
+                              <w:t>In stage 1</w:t>
                             </w:r>
                             <w:r>
-                              <w:rPr>
-                                <w:b/>
-                                <w:bCs/>
-                              </w:rPr>
-                              <w:t xml:space="preserve"> </w:t>
+                              <w:t>, TM</w:t>
                             </w:r>
                             <w:r>
-                              <w:rPr>
-                                <w:b/>
-                                <w:bCs/>
-                              </w:rPr>
-                              <w:t>The two-stage model</w:t>
+                              <w:t xml:space="preserve"> helices begin to form while the protein is inserted into the membrane. In stage 2, helices oligomerize and assemble into a fully folded protein </w:t>
                             </w:r>
+                            <w:proofErr w:type="gramStart"/>
                             <w:r>
-                              <w:rPr>
-                                <w:b/>
-                                <w:bCs/>
-                              </w:rPr>
-                              <w:t xml:space="preserve">. </w:t>
+                              <w:t>as a result of</w:t>
                             </w:r>
+                            <w:proofErr w:type="gramEnd"/>
                             <w:r>
-                              <w:t>In stage 1 of transmembrane protein folding, helices begin to form while the protein is inserted into the membrane. In stage 2, helices oligomerize and assemble into a fully folded protein as a result of thermodynamic interactions which include hydrogen bonding, electrostatics, and van der Waals packing.</w:t>
+                              <w:t xml:space="preserve"> thermodynamic interactions which include hydrogen bonding, electrostatics, and van der Waals packing.</w:t>
                             </w:r>
                           </w:p>
                         </w:txbxContent>
@@ -3447,50 +3561,35 @@
           </mc:Choice>
           <mc:Fallback>
             <w:pict>
-              <v:shape w14:anchorId="13E88AF3" id="_x0000_s1027" type="#_x0000_t202" style="position:absolute;left:0;text-align:left;margin-left:0;margin-top:31.45pt;width:467pt;height:65.5pt;z-index:251686912;visibility:visible;mso-wrap-style:square;mso-width-percent:0;mso-height-percent:0;mso-wrap-distance-left:9pt;mso-wrap-distance-top:3.6pt;mso-wrap-distance-right:9pt;mso-wrap-distance-bottom:3.6pt;mso-position-horizontal:left;mso-position-horizontal-relative:margin;mso-position-vertical:absolute;mso-position-vertical-relative:text;mso-width-percent:0;mso-height-percent:0;mso-width-relative:margin;mso-height-relative:margin;v-text-anchor:top" o:gfxdata="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" stroked="f">
+              <v:shape w14:anchorId="13E88AF3" id="_x0000_s1027" type="#_x0000_t202" style="position:absolute;left:0;text-align:left;margin-left:416.6pt;margin-top:31.45pt;width:467.8pt;height:50.3pt;z-index:251686912;visibility:visible;mso-wrap-style:square;mso-width-percent:0;mso-height-percent:0;mso-wrap-distance-left:9pt;mso-wrap-distance-top:3.6pt;mso-wrap-distance-right:9pt;mso-wrap-distance-bottom:3.6pt;mso-position-horizontal:right;mso-position-horizontal-relative:margin;mso-position-vertical:absolute;mso-position-vertical-relative:text;mso-width-percent:0;mso-height-percent:0;mso-width-relative:margin;mso-height-relative:margin;v-text-anchor:top" o:gfxdata="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" stroked="f">
                 <v:textbox>
                   <w:txbxContent>
                     <w:p>
                       <w:pPr>
-                        <w:jc w:val="both"/>
+                        <w:pStyle w:val="Captions"/>
                       </w:pPr>
                       <w:r>
                         <w:rPr>
                           <w:b/>
-                          <w:bCs/>
                         </w:rPr>
-                        <w:t>Figure 1.</w:t>
+                        <w:t xml:space="preserve">Figure 1.2 The two-stage model. </w:t>
                       </w:r>
                       <w:r>
-                        <w:rPr>
-                          <w:b/>
-                          <w:bCs/>
-                        </w:rPr>
-                        <w:t>2</w:t>
+                        <w:t>In stage 1</w:t>
                       </w:r>
                       <w:r>
-                        <w:rPr>
-                          <w:b/>
-                          <w:bCs/>
-                        </w:rPr>
-                        <w:t xml:space="preserve"> </w:t>
+                        <w:t>, TM</w:t>
                       </w:r>
                       <w:r>
-                        <w:rPr>
-                          <w:b/>
-                          <w:bCs/>
-                        </w:rPr>
-                        <w:t>The two-stage model</w:t>
+                        <w:t xml:space="preserve"> helices begin to form while the protein is inserted into the membrane. In stage 2, helices oligomerize and assemble into a fully folded protein </w:t>
                       </w:r>
+                      <w:proofErr w:type="gramStart"/>
                       <w:r>
-                        <w:rPr>
-                          <w:b/>
-                          <w:bCs/>
-                        </w:rPr>
-                        <w:t xml:space="preserve">. </w:t>
+                        <w:t>as a result of</w:t>
                       </w:r>
+                      <w:proofErr w:type="gramEnd"/>
                       <w:r>
-                        <w:t>In stage 1 of transmembrane protein folding, helices begin to form while the protein is inserted into the membrane. In stage 2, helices oligomerize and assemble into a fully folded protein as a result of thermodynamic interactions which include hydrogen bonding, electrostatics, and van der Waals packing.</w:t>
+                        <w:t xml:space="preserve"> thermodynamic interactions which include hydrogen bonding, electrostatics, and van der Waals packing.</w:t>
                       </w:r>
                     </w:p>
                   </w:txbxContent>
@@ -3541,49 +3640,27 @@
         <w:rPr>
           <w:rFonts w:cstheme="minorHAnsi"/>
         </w:rPr>
-        <w:t>a model for</w:t>
-      </w:r>
-      <w:r>
-        <w:rPr>
-          <w:rFonts w:cstheme="minorHAnsi"/>
-        </w:rPr>
-        <w:t xml:space="preserve"> </w:t>
-      </w:r>
-      <w:r>
-        <w:rPr>
-          <w:rFonts w:cstheme="minorHAnsi"/>
-        </w:rPr>
-        <w:t>MP</w:t>
-      </w:r>
-      <w:r>
-        <w:rPr>
-          <w:rFonts w:cstheme="minorHAnsi"/>
-        </w:rPr>
-        <w:t xml:space="preserve"> folding </w:t>
-      </w:r>
-      <w:r>
-        <w:rPr>
-          <w:rFonts w:cstheme="minorHAnsi"/>
-        </w:rPr>
-        <w:t xml:space="preserve">called the </w:t>
-      </w:r>
-      <w:r>
-        <w:rPr>
-          <w:rFonts w:cstheme="minorHAnsi"/>
-        </w:rPr>
-        <w:t xml:space="preserve">two-stage </w:t>
-      </w:r>
-      <w:r>
-        <w:rPr>
-          <w:rFonts w:cstheme="minorHAnsi"/>
-        </w:rPr>
-        <w:t>model</w:t>
-      </w:r>
-      <w:r>
-        <w:rPr>
-          <w:rFonts w:cstheme="minorHAnsi"/>
-        </w:rPr>
-        <w:t xml:space="preserve">: As the protein is threaded into the membrane, TMHs begin to form (stage 1) </w:t>
+        <w:t xml:space="preserve">the </w:t>
+      </w:r>
+      <w:proofErr w:type="gramStart"/>
+      <w:r>
+        <w:rPr>
+          <w:rFonts w:cstheme="minorHAnsi"/>
+        </w:rPr>
+        <w:t>two stage</w:t>
+      </w:r>
+      <w:proofErr w:type="gramEnd"/>
+      <w:r>
+        <w:rPr>
+          <w:rFonts w:cstheme="minorHAnsi"/>
+        </w:rPr>
+        <w:t xml:space="preserve"> model for MP folding:</w:t>
+      </w:r>
+      <w:r>
+        <w:rPr>
+          <w:rFonts w:cstheme="minorHAnsi"/>
+        </w:rPr>
+        <w:t xml:space="preserve"> As the protein is threaded into the membrane, TMHs begin to form (stage 1) </w:t>
       </w:r>
       <w:r>
         <w:rPr>
@@ -3905,27 +3982,26 @@
           <w:rFonts w:cstheme="minorHAnsi"/>
           <w:noProof/>
         </w:rPr>
-        <w:t xml:space="preserve">(Popot </w:t>
-      </w:r>
-      <w:r>
-        <w:rPr>
-          <w:rFonts w:cstheme="minorHAnsi"/>
-          <w:noProof/>
+        <w:t>(Popot et al., 1987)</w:t>
+      </w:r>
+      <w:r>
+        <w:rPr>
+          <w:rFonts w:cstheme="minorHAnsi"/>
+        </w:rPr>
+        <w:fldChar w:fldCharType="end"/>
+      </w:r>
+      <w:r>
+        <w:rPr>
+          <w:rFonts w:cstheme="minorHAnsi"/>
+        </w:rPr>
+        <w:t xml:space="preserve">; two chemically </w:t>
+      </w:r>
+      <w:r>
+        <w:rPr>
+          <w:rFonts w:cstheme="minorHAnsi"/>
         </w:rPr>
         <w:lastRenderedPageBreak/>
-        <w:t>et al., 1987)</w:t>
-      </w:r>
-      <w:r>
-        <w:rPr>
-          <w:rFonts w:cstheme="minorHAnsi"/>
-        </w:rPr>
-        <w:fldChar w:fldCharType="end"/>
-      </w:r>
-      <w:r>
-        <w:rPr>
-          <w:rFonts w:cstheme="minorHAnsi"/>
-        </w:rPr>
-        <w:t xml:space="preserve">; two chemically synthesized TMHs of the protein were reconstituted in lipid vesicles with a larger fragment, resulting in the reformation of the bacteriorhodopsin shown by X-ray crystallography </w:t>
+        <w:t xml:space="preserve">synthesized TMHs of the protein were reconstituted in lipid vesicles with a larger fragment, resulting in the reformation of the bacteriorhodopsin shown by X-ray crystallography </w:t>
       </w:r>
       <w:r>
         <w:rPr>
@@ -4396,7 +4472,19 @@
         <w:rPr>
           <w:rFonts w:cstheme="minorHAnsi"/>
         </w:rPr>
-        <w:t xml:space="preserve">e, insertion of the protein into the membrane is driven by the hydrophobic effect, </w:t>
+        <w:t>e, insertion of protein</w:t>
+      </w:r>
+      <w:r>
+        <w:rPr>
+          <w:rFonts w:cstheme="minorHAnsi"/>
+        </w:rPr>
+        <w:t>s</w:t>
+      </w:r>
+      <w:r>
+        <w:rPr>
+          <w:rFonts w:cstheme="minorHAnsi"/>
+        </w:rPr>
+        <w:t xml:space="preserve"> into the membrane is driven by the hydrophobic effect, </w:t>
       </w:r>
       <w:r>
         <w:rPr>
@@ -4897,7 +4985,7 @@
         <w:rPr>
           <w:rFonts w:cstheme="minorHAnsi"/>
         </w:rPr>
-        <w:t xml:space="preserve">Rather than simply focusing on </w:t>
+        <w:t xml:space="preserve">Rather than focusing on </w:t>
       </w:r>
       <w:r>
         <w:rPr>
@@ -4988,26 +5076,19 @@
           <w:rFonts w:cstheme="minorHAnsi"/>
         </w:rPr>
         <w:t>folding.</w:t>
+      </w:r>
+      <w:r>
+        <w:rPr>
+          <w:rFonts w:cstheme="minorHAnsi"/>
+        </w:rPr>
+        <w:br w:type="page"/>
       </w:r>
     </w:p>
     <w:p>
       <w:pPr>
-        <w:rPr>
-          <w:rFonts w:cstheme="minorHAnsi"/>
-        </w:rPr>
-      </w:pPr>
-      <w:r>
-        <w:rPr>
-          <w:rFonts w:cstheme="minorHAnsi"/>
-        </w:rPr>
-        <w:br w:type="page"/>
-      </w:r>
-    </w:p>
-    <w:p>
-      <w:pPr>
         <w:pStyle w:val="ThesisTOC"/>
       </w:pPr>
-      <w:bookmarkStart w:id="4" w:name="_Toc169719749"/>
+      <w:bookmarkStart w:id="4" w:name="_Toc171445195"/>
       <w:r>
         <w:lastRenderedPageBreak/>
         <w:t>1.</w:t>
@@ -5033,7 +5114,19 @@
         <w:rPr>
           <w:rFonts w:cstheme="minorHAnsi"/>
         </w:rPr>
-        <w:t>To investigate MP folding, researchers have developed tools to study oligomerization of TMHs. These tools strive to identify changes in stability between the unfolded and folded states, allowing researchers to uncover MP folding thermodynamics within a variety of systems</w:t>
+        <w:t xml:space="preserve">To investigate MP folding, researchers have developed tools to study </w:t>
+      </w:r>
+      <w:r>
+        <w:rPr>
+          <w:rFonts w:cstheme="minorHAnsi"/>
+        </w:rPr>
+        <w:t xml:space="preserve">the </w:t>
+      </w:r>
+      <w:r>
+        <w:rPr>
+          <w:rFonts w:cstheme="minorHAnsi"/>
+        </w:rPr>
+        <w:t>oligomerization of TMHs. These tools strive to identify changes in stability between the unfolded and folded states, allowing researchers to uncover MP folding thermodynamics within a variety of systems</w:t>
       </w:r>
       <w:r>
         <w:rPr>
@@ -5045,7 +5138,19 @@
         <w:rPr>
           <w:rFonts w:cstheme="minorHAnsi"/>
         </w:rPr>
-        <w:t xml:space="preserve">The oligomerization process contains biological relevance, as many MP receptors are activated through ligand binding, including epidermal growth factor receptors and other proteins involved in tyrosine kinase signaling cascades that influence cell gene expression </w:t>
+        <w:t xml:space="preserve">The oligomerization process </w:t>
+      </w:r>
+      <w:r>
+        <w:rPr>
+          <w:rFonts w:cstheme="minorHAnsi"/>
+        </w:rPr>
+        <w:t xml:space="preserve">is essential for influencing cell gene expression, </w:t>
+      </w:r>
+      <w:r>
+        <w:rPr>
+          <w:rFonts w:cstheme="minorHAnsi"/>
+        </w:rPr>
+        <w:t xml:space="preserve">including epidermal growth factor receptors and proteins involved in tyrosine kinase signaling cascades </w:t>
       </w:r>
       <w:r>
         <w:rPr>
@@ -5137,7 +5242,7 @@
       <w:pPr>
         <w:pStyle w:val="ThesisTOC2"/>
       </w:pPr>
-      <w:bookmarkStart w:id="5" w:name="_Toc169719750"/>
+      <w:bookmarkStart w:id="5" w:name="_Toc171445196"/>
       <w:r>
         <w:t xml:space="preserve">1.3.1 </w:t>
       </w:r>
@@ -5180,7 +5285,19 @@
         <w:rPr>
           <w:rFonts w:cstheme="minorHAnsi"/>
         </w:rPr>
-        <w:t xml:space="preserve">techniques focus on expressing and solubilizing proteins into suitable membrane mimetics, such as detergents. An initial method studied the thermodynamics of TMH association by observing differences in mobility within SDS-PAGE gels. SDS-PAGE studies have been used to tease the effect of point mutations in a variety of TM sequences, including </w:t>
+        <w:t xml:space="preserve">techniques focus on expressing and solubilizing proteins into suitable membrane mimetics, such as detergents. An initial method studied the thermodynamics of TMH association by observing differences in mobility within SDS-PAGE gels. SDS-PAGE </w:t>
+      </w:r>
+      <w:r>
+        <w:rPr>
+          <w:rFonts w:cstheme="minorHAnsi"/>
+        </w:rPr>
+        <w:t>was</w:t>
+      </w:r>
+      <w:r>
+        <w:rPr>
+          <w:rFonts w:cstheme="minorHAnsi"/>
+        </w:rPr>
+        <w:t xml:space="preserve"> used to tease the effect of point mutations in a variety of TM sequences, including </w:t>
       </w:r>
       <w:proofErr w:type="spellStart"/>
       <w:r>
@@ -5531,7 +5648,19 @@
         <w:rPr>
           <w:rFonts w:cstheme="minorHAnsi"/>
         </w:rPr>
-        <w:t xml:space="preserve">. Sedimentation equilibrium analytical ultracentrifugation (SE-AUC) is another technique that explores different folding states by varying the concentrations of detergents used to solubilize the protein. These samples are centrifuged at high speeds, resulting in a concentration gradient that can be analyzed to quantitatively </w:t>
+        <w:t xml:space="preserve">. Sedimentation equilibrium analytical ultracentrifugation (SE-AUC) is another technique that explores different folding states by varying the concentrations of detergents used to solubilize the protein. These samples are centrifuged at high speeds, resulting in a concentration gradient that </w:t>
+      </w:r>
+      <w:r>
+        <w:rPr>
+          <w:rFonts w:cstheme="minorHAnsi"/>
+        </w:rPr>
+        <w:t>is then</w:t>
+      </w:r>
+      <w:r>
+        <w:rPr>
+          <w:rFonts w:cstheme="minorHAnsi"/>
+        </w:rPr>
+        <w:t xml:space="preserve"> analyzed to quantitatively </w:t>
       </w:r>
       <w:r>
         <w:rPr>
@@ -5543,7 +5672,19 @@
         <w:rPr>
           <w:rFonts w:cstheme="minorHAnsi"/>
         </w:rPr>
-        <w:t xml:space="preserve"> the transition of the protein between different folding states. SE-AUC has been used to investigate mutations of </w:t>
+        <w:t xml:space="preserve"> the transition of the protein </w:t>
+      </w:r>
+      <w:r>
+        <w:rPr>
+          <w:rFonts w:cstheme="minorHAnsi"/>
+        </w:rPr>
+        <w:t>at</w:t>
+      </w:r>
+      <w:r>
+        <w:rPr>
+          <w:rFonts w:cstheme="minorHAnsi"/>
+        </w:rPr>
+        <w:t xml:space="preserve"> different folding states. SE-AUC has been used to investigate mutations of </w:t>
       </w:r>
       <w:proofErr w:type="spellStart"/>
       <w:r>
@@ -5846,13 +5987,25 @@
         <w:rPr>
           <w:rFonts w:cstheme="minorHAnsi"/>
         </w:rPr>
-        <w:t xml:space="preserve">owever, they are relatively low throughput and </w:t>
-      </w:r>
-      <w:r>
-        <w:rPr>
-          <w:rFonts w:cstheme="minorHAnsi"/>
-        </w:rPr>
-        <w:t xml:space="preserve">were limited </w:t>
+        <w:t xml:space="preserve">owever, they </w:t>
+      </w:r>
+      <w:r>
+        <w:rPr>
+          <w:rFonts w:cstheme="minorHAnsi"/>
+        </w:rPr>
+        <w:t>were</w:t>
+      </w:r>
+      <w:r>
+        <w:rPr>
+          <w:rFonts w:cstheme="minorHAnsi"/>
+        </w:rPr>
+        <w:t xml:space="preserve"> low throughput and </w:t>
+      </w:r>
+      <w:r>
+        <w:rPr>
+          <w:rFonts w:cstheme="minorHAnsi"/>
+        </w:rPr>
+        <w:t xml:space="preserve">limited </w:t>
       </w:r>
       <w:r>
         <w:rPr>
@@ -5907,7 +6060,19 @@
         <w:rPr>
           <w:rFonts w:cstheme="minorHAnsi"/>
         </w:rPr>
-        <w:t>techniques have been developed to observe MP dynamics within membrane</w:t>
+        <w:t xml:space="preserve">techniques </w:t>
+      </w:r>
+      <w:r>
+        <w:rPr>
+          <w:rFonts w:cstheme="minorHAnsi"/>
+        </w:rPr>
+        <w:t>were</w:t>
+      </w:r>
+      <w:r>
+        <w:rPr>
+          <w:rFonts w:cstheme="minorHAnsi"/>
+        </w:rPr>
+        <w:t xml:space="preserve"> developed to observe MP dynamics within membrane</w:t>
       </w:r>
       <w:r>
         <w:rPr>
@@ -5919,7 +6084,21 @@
         <w:rPr>
           <w:rFonts w:cstheme="minorHAnsi"/>
         </w:rPr>
-        <w:t>like environments. Disulfide cross-linking has been used to measure TMH oligomerization in both micelles and lipid vesicles</w:t>
+        <w:t xml:space="preserve">like environments. Disulfide cross-linking </w:t>
+      </w:r>
+      <w:proofErr w:type="gramStart"/>
+      <w:r>
+        <w:rPr>
+          <w:rFonts w:cstheme="minorHAnsi"/>
+        </w:rPr>
+        <w:t>were</w:t>
+      </w:r>
+      <w:proofErr w:type="gramEnd"/>
+      <w:r>
+        <w:rPr>
+          <w:rFonts w:cstheme="minorHAnsi"/>
+        </w:rPr>
+        <w:t xml:space="preserve"> used to measure TMH oligomerization in both micelles and lipid vesicles</w:t>
       </w:r>
       <w:r>
         <w:rPr>
@@ -6312,7 +6491,7 @@
         <w:rPr>
           <w:rFonts w:cstheme="minorHAnsi"/>
         </w:rPr>
-        <w:t xml:space="preserve">. Pulse proteolysis quantitatively measures the thermodynamic stability of MPs by selectively denaturing unfolded MPs and subsequently digesting the unfolded MP </w:t>
+        <w:t xml:space="preserve">. Pulse proteolysis quantitatively measures the thermodynamic stability of MPs by selectively denaturing and subsequently digesting the unfolded MP </w:t>
       </w:r>
       <w:r>
         <w:rPr>
@@ -6349,7 +6528,31 @@
         <w:rPr>
           <w:rFonts w:cstheme="minorHAnsi"/>
         </w:rPr>
-        <w:t xml:space="preserve">. Bacteriorhodopsin folding was studied using this technique and found to be dependent on changing concentrations of mixed micelles, which was not determined previously </w:t>
+        <w:t xml:space="preserve">. </w:t>
+      </w:r>
+      <w:r>
+        <w:rPr>
+          <w:rFonts w:cstheme="minorHAnsi"/>
+        </w:rPr>
+        <w:t>Using this technique to study b</w:t>
+      </w:r>
+      <w:r>
+        <w:rPr>
+          <w:rFonts w:cstheme="minorHAnsi"/>
+        </w:rPr>
+        <w:t xml:space="preserve">acteriorhodopsin folding </w:t>
+      </w:r>
+      <w:r>
+        <w:rPr>
+          <w:rFonts w:cstheme="minorHAnsi"/>
+        </w:rPr>
+        <w:t xml:space="preserve">uncovered that folding </w:t>
+      </w:r>
+      <w:r>
+        <w:rPr>
+          <w:rFonts w:cstheme="minorHAnsi"/>
+        </w:rPr>
+        <w:t xml:space="preserve">was dependent on changing concentrations of mixed micelles, which was not determined previously </w:t>
       </w:r>
       <w:r>
         <w:rPr>
@@ -6540,7 +6743,19 @@
         <w:rPr>
           <w:rFonts w:cstheme="minorHAnsi"/>
         </w:rPr>
-        <w:t xml:space="preserve"> Steric trapping utilizes the streptavidin-biotin binding system to measure the binding affinity of associating TMs in lipid bilayers, and it has been used to further determine the </w:t>
+        <w:t xml:space="preserve"> Steric trapping utilizes the streptavidin-biotin binding system to measure the binding affinity of associating TMs in lipid bilayers, and </w:t>
+      </w:r>
+      <w:r>
+        <w:rPr>
+          <w:rFonts w:cstheme="minorHAnsi"/>
+        </w:rPr>
+        <w:t xml:space="preserve">it </w:t>
+      </w:r>
+      <w:r>
+        <w:rPr>
+          <w:rFonts w:cstheme="minorHAnsi"/>
+        </w:rPr>
+        <w:t xml:space="preserve">has been used to further determine the </w:t>
       </w:r>
       <w:r>
         <w:rPr>
@@ -6959,14 +7174,50 @@
         <w:rPr>
           <w:rFonts w:cstheme="minorHAnsi"/>
         </w:rPr>
-        <w:t>. These methods allow for studying MP folding thermodynamics in lipids and mixed micelles, closer to the environments of the cell membrane compared to previous research. While these techniques approach understanding proteins in native environments, other techniques were developed to further study MPs within cells in higher throughput.</w:t>
+        <w:t xml:space="preserve">. </w:t>
+      </w:r>
+      <w:r>
+        <w:rPr>
+          <w:rFonts w:cstheme="minorHAnsi"/>
+        </w:rPr>
+        <w:t>Compared to previous research, t</w:t>
+      </w:r>
+      <w:r>
+        <w:rPr>
+          <w:rFonts w:cstheme="minorHAnsi"/>
+        </w:rPr>
+        <w:t>hese methods allow</w:t>
+      </w:r>
+      <w:r>
+        <w:rPr>
+          <w:rFonts w:cstheme="minorHAnsi"/>
+        </w:rPr>
+        <w:t>ed</w:t>
+      </w:r>
+      <w:r>
+        <w:rPr>
+          <w:rFonts w:cstheme="minorHAnsi"/>
+        </w:rPr>
+        <w:t xml:space="preserve"> for studying MP folding thermodynamics in lipids and mixed micelles, closer to the environments of the cell membrane. While these techniques approach understanding proteins in native environments, other techniques were developed to further study MPs within cells </w:t>
+      </w:r>
+      <w:r>
+        <w:rPr>
+          <w:rFonts w:cstheme="minorHAnsi"/>
+        </w:rPr>
+        <w:t>at</w:t>
+      </w:r>
+      <w:r>
+        <w:rPr>
+          <w:rFonts w:cstheme="minorHAnsi"/>
+        </w:rPr>
+        <w:t xml:space="preserve"> higher throughput.</w:t>
       </w:r>
     </w:p>
     <w:p>
       <w:pPr>
         <w:pStyle w:val="ThesisTOC2"/>
       </w:pPr>
-      <w:bookmarkStart w:id="6" w:name="_Toc169719751"/>
+      <w:bookmarkStart w:id="6" w:name="_Toc171445197"/>
       <w:r>
         <w:t xml:space="preserve">1.3.2 </w:t>
       </w:r>
@@ -7009,7 +7260,37 @@
         <w:rPr>
           <w:rFonts w:cstheme="minorHAnsi"/>
         </w:rPr>
-        <w:t xml:space="preserve">A method that quantitatively measures interaction in protein structures is double mutant cycle analysis. Mutating two non-interacting residues within a protein has allowed researchers to </w:t>
+        <w:t>Double mutant cycle analysis, a</w:t>
+      </w:r>
+      <w:r>
+        <w:rPr>
+          <w:rFonts w:cstheme="minorHAnsi"/>
+        </w:rPr>
+        <w:t xml:space="preserve"> method that quantitatively measures interaction in protein structures</w:t>
+      </w:r>
+      <w:r>
+        <w:rPr>
+          <w:rFonts w:cstheme="minorHAnsi"/>
+        </w:rPr>
+        <w:t>, m</w:t>
+      </w:r>
+      <w:r>
+        <w:rPr>
+          <w:rFonts w:cstheme="minorHAnsi"/>
+        </w:rPr>
+        <w:t>utat</w:t>
+      </w:r>
+      <w:r>
+        <w:rPr>
+          <w:rFonts w:cstheme="minorHAnsi"/>
+        </w:rPr>
+        <w:t>es</w:t>
+      </w:r>
+      <w:r>
+        <w:rPr>
+          <w:rFonts w:cstheme="minorHAnsi"/>
+        </w:rPr>
+        <w:t xml:space="preserve"> two non-interacting residues within a protein to </w:t>
       </w:r>
       <w:r>
         <w:rPr>
@@ -7333,53 +7614,59 @@
         <w:rPr>
           <w:rFonts w:cstheme="minorHAnsi"/>
         </w:rPr>
-        <w:t xml:space="preserve">express MPs of interest fused to a DNA binding domain that can either inhibit or </w:t>
+        <w:t xml:space="preserve">express MPs of interest fused to a DNA binding domain that can either inhibit or promote transcription of a reporter gene. GALLEX is a two-hybrid system where TMs are fused to DNA binding domain </w:t>
+      </w:r>
+      <w:proofErr w:type="spellStart"/>
+      <w:r>
+        <w:rPr>
+          <w:rFonts w:cstheme="minorHAnsi"/>
+        </w:rPr>
+        <w:t>LexA</w:t>
+      </w:r>
+      <w:proofErr w:type="spellEnd"/>
+      <w:r>
+        <w:rPr>
+          <w:rFonts w:cstheme="minorHAnsi"/>
+        </w:rPr>
+        <w:t xml:space="preserve">. Association of the TMs </w:t>
       </w:r>
       <w:r>
         <w:rPr>
           <w:rFonts w:cstheme="minorHAnsi"/>
         </w:rPr>
         <w:lastRenderedPageBreak/>
-        <w:t xml:space="preserve">promote transcription of a reporter gene. GALLEX is a two-hybrid system where TMs are fused to DNA binding domain </w:t>
+        <w:t>inhibits</w:t>
+      </w:r>
+      <w:r>
+        <w:rPr>
+          <w:rFonts w:cstheme="minorHAnsi"/>
+        </w:rPr>
+        <w:t xml:space="preserve"> the β-galactosidase gene (Schneider &amp; Engelman, 2003).</w:t>
+      </w:r>
+      <w:r>
+        <w:rPr>
+          <w:rFonts w:cstheme="minorHAnsi"/>
+        </w:rPr>
+        <w:t xml:space="preserve"> </w:t>
+      </w:r>
+      <w:r>
+        <w:rPr>
+          <w:rFonts w:cstheme="minorHAnsi"/>
+        </w:rPr>
+        <w:t xml:space="preserve">Other reporter assay systems have utilized a chimera of the MPs of interest fused to </w:t>
       </w:r>
       <w:proofErr w:type="spellStart"/>
       <w:r>
         <w:rPr>
           <w:rFonts w:cstheme="minorHAnsi"/>
         </w:rPr>
-        <w:t>LexA</w:t>
+        <w:t>ToxR</w:t>
       </w:r>
       <w:proofErr w:type="spellEnd"/>
       <w:r>
         <w:rPr>
           <w:rFonts w:cstheme="minorHAnsi"/>
         </w:rPr>
-        <w:t>. Association of the TMs results in repression of the β-galactosidase gene (Schneider &amp; Engelman, 2003).</w:t>
-      </w:r>
-      <w:r>
-        <w:rPr>
-          <w:rFonts w:cstheme="minorHAnsi"/>
-        </w:rPr>
-        <w:t xml:space="preserve"> </w:t>
-      </w:r>
-      <w:r>
-        <w:rPr>
-          <w:rFonts w:cstheme="minorHAnsi"/>
-        </w:rPr>
-        <w:t xml:space="preserve">Other reporter assay systems have utilized a chimera of the MPs of interest fused to </w:t>
-      </w:r>
-      <w:proofErr w:type="spellStart"/>
-      <w:r>
-        <w:rPr>
-          <w:rFonts w:cstheme="minorHAnsi"/>
-        </w:rPr>
-        <w:t>ToxR</w:t>
-      </w:r>
-      <w:proofErr w:type="spellEnd"/>
-      <w:r>
-        <w:rPr>
-          <w:rFonts w:cstheme="minorHAnsi"/>
-        </w:rPr>
         <w:t xml:space="preserve">, </w:t>
       </w:r>
       <w:r>
@@ -7392,21 +7679,70 @@
         <w:rPr>
           <w:rFonts w:cstheme="minorHAnsi"/>
         </w:rPr>
-        <w:t>dimeric transcription factor, to promote the expression of genes (</w:t>
-      </w:r>
-      <w:proofErr w:type="spellStart"/>
-      <w:r>
-        <w:rPr>
-          <w:rFonts w:cstheme="minorHAnsi"/>
-        </w:rPr>
-        <w:t>Gurezka</w:t>
-      </w:r>
-      <w:proofErr w:type="spellEnd"/>
-      <w:r>
-        <w:rPr>
-          <w:rFonts w:cstheme="minorHAnsi"/>
-        </w:rPr>
-        <w:t xml:space="preserve"> &amp; Langosch, 2001; Russ </w:t>
+        <w:t xml:space="preserve">dimeric transcription factor, to </w:t>
+      </w:r>
+      <w:r>
+        <w:rPr>
+          <w:rFonts w:cstheme="minorHAnsi"/>
+          <w:b/>
+          <w:bCs/>
+          <w:noProof/>
+        </w:rPr>
+        <w:drawing>
+          <wp:anchor distT="0" distB="0" distL="114300" distR="114300" simplePos="0" relativeHeight="251682816" behindDoc="0" locked="0" layoutInCell="1" allowOverlap="1" wp14:anchorId="0493E21C" wp14:editId="1C88B192">
+            <wp:simplePos x="0" y="0"/>
+            <wp:positionH relativeFrom="margin">
+              <wp:align>center</wp:align>
+            </wp:positionH>
+            <wp:positionV relativeFrom="paragraph">
+              <wp:posOffset>1030605</wp:posOffset>
+            </wp:positionV>
+            <wp:extent cx="4694555" cy="2870200"/>
+            <wp:effectExtent l="0" t="0" r="0" b="6350"/>
+            <wp:wrapTopAndBottom/>
+            <wp:docPr id="1179928211" name="Picture 1" descr="A diagram of a cat and a cat&#10;&#10;Description automatically generated"/>
+            <wp:cNvGraphicFramePr>
+              <a:graphicFrameLocks xmlns:a="http://schemas.openxmlformats.org/drawingml/2006/main" noChangeAspect="1"/>
+            </wp:cNvGraphicFramePr>
+            <a:graphic xmlns:a="http://schemas.openxmlformats.org/drawingml/2006/main">
+              <a:graphicData uri="http://schemas.openxmlformats.org/drawingml/2006/picture">
+                <pic:pic xmlns:pic="http://schemas.openxmlformats.org/drawingml/2006/picture">
+                  <pic:nvPicPr>
+                    <pic:cNvPr id="1179928211" name="Picture 1" descr="A diagram of a cat and a cat&#10;&#10;Description automatically generated"/>
+                    <pic:cNvPicPr/>
+                  </pic:nvPicPr>
+                  <pic:blipFill>
+                    <a:blip r:embed="rId10" cstate="print">
+                      <a:extLst>
+                        <a:ext uri="{28A0092B-C50C-407E-A947-70E740481C1C}">
+                          <a14:useLocalDpi xmlns:a14="http://schemas.microsoft.com/office/drawing/2010/main" val="0"/>
+                        </a:ext>
+                      </a:extLst>
+                    </a:blip>
+                    <a:stretch>
+                      <a:fillRect/>
+                    </a:stretch>
+                  </pic:blipFill>
+                  <pic:spPr>
+                    <a:xfrm>
+                      <a:off x="0" y="0"/>
+                      <a:ext cx="4694555" cy="2870200"/>
+                    </a:xfrm>
+                    <a:prstGeom prst="rect">
+                      <a:avLst/>
+                    </a:prstGeom>
+                  </pic:spPr>
+                </pic:pic>
+              </a:graphicData>
+            </a:graphic>
+          </wp:anchor>
+        </w:drawing>
+      </w:r>
+      <w:r>
+        <w:rPr>
+          <w:rFonts w:cstheme="minorHAnsi"/>
+        </w:rPr>
+        <w:t xml:space="preserve">promote the </w:t>
       </w:r>
       <w:r>
         <w:rPr>
@@ -7416,15 +7752,15 @@
         <mc:AlternateContent>
           <mc:Choice Requires="wps">
             <w:drawing>
-              <wp:anchor distT="45720" distB="45720" distL="114300" distR="114300" simplePos="0" relativeHeight="251688960" behindDoc="0" locked="0" layoutInCell="1" allowOverlap="1" wp14:anchorId="199ADD0D" wp14:editId="16D525C4">
+              <wp:anchor distT="45720" distB="45720" distL="114300" distR="114300" simplePos="0" relativeHeight="251688960" behindDoc="0" locked="0" layoutInCell="1" allowOverlap="1" wp14:anchorId="199ADD0D" wp14:editId="456E86DC">
                 <wp:simplePos x="0" y="0"/>
                 <wp:positionH relativeFrom="margin">
                   <wp:align>left</wp:align>
                 </wp:positionH>
                 <wp:positionV relativeFrom="paragraph">
-                  <wp:posOffset>4533900</wp:posOffset>
+                  <wp:posOffset>4028684</wp:posOffset>
                 </wp:positionV>
-                <wp:extent cx="5930900" cy="1035050"/>
+                <wp:extent cx="5930900" cy="742950"/>
                 <wp:effectExtent l="0" t="0" r="0" b="0"/>
                 <wp:wrapSquare wrapText="bothSides"/>
                 <wp:docPr id="1453157736" name="Text Box 2"/>
@@ -7440,7 +7776,7 @@
                       <wps:spPr bwMode="auto">
                         <a:xfrm>
                           <a:off x="0" y="0"/>
-                          <a:ext cx="5930900" cy="1035050"/>
+                          <a:ext cx="5930900" cy="743211"/>
                         </a:xfrm>
                         <a:prstGeom prst="rect">
                           <a:avLst/>
@@ -7459,47 +7795,35 @@
                         <w:txbxContent>
                           <w:p>
                             <w:pPr>
-                              <w:jc w:val="both"/>
+                              <w:pStyle w:val="Captions"/>
                             </w:pPr>
                             <w:r>
                               <w:rPr>
                                 <w:b/>
-                                <w:bCs/>
                               </w:rPr>
                               <w:t>Figure 1.</w:t>
                             </w:r>
                             <w:r>
                               <w:rPr>
                                 <w:b/>
-                                <w:bCs/>
                               </w:rPr>
                               <w:t>3</w:t>
                             </w:r>
                             <w:r>
                               <w:rPr>
                                 <w:b/>
-                                <w:bCs/>
                               </w:rPr>
                               <w:t xml:space="preserve"> </w:t>
                             </w:r>
                             <w:r>
                               <w:rPr>
                                 <w:b/>
-                                <w:bCs/>
                               </w:rPr>
-                              <w:t>T</w:t>
+                              <w:t>TOXCAT</w:t>
                             </w:r>
                             <w:r>
                               <w:rPr>
                                 <w:b/>
-                                <w:bCs/>
-                              </w:rPr>
-                              <w:t>OXCAT</w:t>
-                            </w:r>
-                            <w:r>
-                              <w:rPr>
-                                <w:b/>
-                                <w:bCs/>
                               </w:rPr>
                               <w:t xml:space="preserve">. </w:t>
                             </w:r>
@@ -7555,52 +7879,40 @@
           </mc:Choice>
           <mc:Fallback>
             <w:pict>
-              <v:shape w14:anchorId="199ADD0D" id="_x0000_s1028" type="#_x0000_t202" style="position:absolute;left:0;text-align:left;margin-left:0;margin-top:357pt;width:467pt;height:81.5pt;z-index:251688960;visibility:visible;mso-wrap-style:square;mso-width-percent:0;mso-height-percent:0;mso-wrap-distance-left:9pt;mso-wrap-distance-top:3.6pt;mso-wrap-distance-right:9pt;mso-wrap-distance-bottom:3.6pt;mso-position-horizontal:left;mso-position-horizontal-relative:margin;mso-position-vertical:absolute;mso-position-vertical-relative:text;mso-width-percent:0;mso-height-percent:0;mso-width-relative:margin;mso-height-relative:margin;v-text-anchor:top" o:gfxdata="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" stroked="f">
+              <v:shape w14:anchorId="199ADD0D" id="_x0000_s1028" type="#_x0000_t202" style="position:absolute;left:0;text-align:left;margin-left:0;margin-top:317.2pt;width:467pt;height:58.5pt;z-index:251688960;visibility:visible;mso-wrap-style:square;mso-width-percent:0;mso-height-percent:0;mso-wrap-distance-left:9pt;mso-wrap-distance-top:3.6pt;mso-wrap-distance-right:9pt;mso-wrap-distance-bottom:3.6pt;mso-position-horizontal:left;mso-position-horizontal-relative:margin;mso-position-vertical:absolute;mso-position-vertical-relative:text;mso-width-percent:0;mso-height-percent:0;mso-width-relative:margin;mso-height-relative:margin;v-text-anchor:top" o:gfxdata="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" stroked="f">
                 <v:textbox>
                   <w:txbxContent>
                     <w:p>
                       <w:pPr>
-                        <w:jc w:val="both"/>
+                        <w:pStyle w:val="Captions"/>
                       </w:pPr>
                       <w:r>
                         <w:rPr>
                           <w:b/>
-                          <w:bCs/>
                         </w:rPr>
                         <w:t>Figure 1.</w:t>
                       </w:r>
                       <w:r>
                         <w:rPr>
                           <w:b/>
-                          <w:bCs/>
                         </w:rPr>
                         <w:t>3</w:t>
                       </w:r>
                       <w:r>
                         <w:rPr>
                           <w:b/>
-                          <w:bCs/>
                         </w:rPr>
                         <w:t xml:space="preserve"> </w:t>
                       </w:r>
                       <w:r>
                         <w:rPr>
                           <w:b/>
-                          <w:bCs/>
                         </w:rPr>
-                        <w:t>T</w:t>
+                        <w:t>TOXCAT</w:t>
                       </w:r>
                       <w:r>
                         <w:rPr>
                           <w:b/>
-                          <w:bCs/>
-                        </w:rPr>
-                        <w:t>OXCAT</w:t>
-                      </w:r>
-                      <w:r>
-                        <w:rPr>
-                          <w:b/>
-                          <w:bCs/>
                         </w:rPr>
                         <w:t xml:space="preserve">. </w:t>
                       </w:r>
@@ -7648,65 +7960,22 @@
       <w:r>
         <w:rPr>
           <w:rFonts w:cstheme="minorHAnsi"/>
-          <w:b/>
-          <w:bCs/>
-          <w:noProof/>
-        </w:rPr>
-        <w:drawing>
-          <wp:anchor distT="0" distB="0" distL="114300" distR="114300" simplePos="0" relativeHeight="251682816" behindDoc="0" locked="0" layoutInCell="1" allowOverlap="1" wp14:anchorId="0493E21C" wp14:editId="649AF8A2">
-            <wp:simplePos x="0" y="0"/>
-            <wp:positionH relativeFrom="margin">
-              <wp:align>center</wp:align>
-            </wp:positionH>
-            <wp:positionV relativeFrom="paragraph">
-              <wp:posOffset>1640743</wp:posOffset>
-            </wp:positionV>
-            <wp:extent cx="4694555" cy="2870200"/>
-            <wp:effectExtent l="0" t="0" r="0" b="6350"/>
-            <wp:wrapTopAndBottom/>
-            <wp:docPr id="1179928211" name="Picture 1" descr="A diagram of a cat and a cat&#10;&#10;Description automatically generated"/>
-            <wp:cNvGraphicFramePr>
-              <a:graphicFrameLocks xmlns:a="http://schemas.openxmlformats.org/drawingml/2006/main" noChangeAspect="1"/>
-            </wp:cNvGraphicFramePr>
-            <a:graphic xmlns:a="http://schemas.openxmlformats.org/drawingml/2006/main">
-              <a:graphicData uri="http://schemas.openxmlformats.org/drawingml/2006/picture">
-                <pic:pic xmlns:pic="http://schemas.openxmlformats.org/drawingml/2006/picture">
-                  <pic:nvPicPr>
-                    <pic:cNvPr id="1179928211" name="Picture 1" descr="A diagram of a cat and a cat&#10;&#10;Description automatically generated"/>
-                    <pic:cNvPicPr/>
-                  </pic:nvPicPr>
-                  <pic:blipFill>
-                    <a:blip r:embed="rId10" cstate="print">
-                      <a:extLst>
-                        <a:ext uri="{28A0092B-C50C-407E-A947-70E740481C1C}">
-                          <a14:useLocalDpi xmlns:a14="http://schemas.microsoft.com/office/drawing/2010/main" val="0"/>
-                        </a:ext>
-                      </a:extLst>
-                    </a:blip>
-                    <a:stretch>
-                      <a:fillRect/>
-                    </a:stretch>
-                  </pic:blipFill>
-                  <pic:spPr>
-                    <a:xfrm>
-                      <a:off x="0" y="0"/>
-                      <a:ext cx="4694555" cy="2870200"/>
-                    </a:xfrm>
-                    <a:prstGeom prst="rect">
-                      <a:avLst/>
-                    </a:prstGeom>
-                  </pic:spPr>
-                </pic:pic>
-              </a:graphicData>
-            </a:graphic>
-          </wp:anchor>
-        </w:drawing>
-      </w:r>
-      <w:r>
-        <w:rPr>
-          <w:rFonts w:cstheme="minorHAnsi"/>
-        </w:rPr>
-        <w:t xml:space="preserve">&amp; Engelman, 1999). </w:t>
+        </w:rPr>
+        <w:t>expression of genes (</w:t>
+      </w:r>
+      <w:proofErr w:type="spellStart"/>
+      <w:r>
+        <w:rPr>
+          <w:rFonts w:cstheme="minorHAnsi"/>
+        </w:rPr>
+        <w:t>Gurezka</w:t>
+      </w:r>
+      <w:proofErr w:type="spellEnd"/>
+      <w:r>
+        <w:rPr>
+          <w:rFonts w:cstheme="minorHAnsi"/>
+        </w:rPr>
+        <w:t xml:space="preserve"> &amp; Langosch, 2001; Russ &amp; Engelman, 1999). </w:t>
       </w:r>
     </w:p>
     <w:p>
@@ -7722,7 +7991,7 @@
         <w:rPr>
           <w:rFonts w:cstheme="minorHAnsi"/>
         </w:rPr>
-        <w:t xml:space="preserve">The assay TOXCAT has been used to study TM helix-helix interactions, where the TM of interest is fused to the dimeric transcription factor </w:t>
+        <w:t xml:space="preserve">TOXCAT has been used to study TM helix-helix interactions, where the TM of interest is fused to dimeric transcription factor </w:t>
       </w:r>
       <w:proofErr w:type="spellStart"/>
       <w:r>
@@ -7750,7 +8019,19 @@
         <w:rPr>
           <w:rFonts w:cstheme="minorHAnsi"/>
         </w:rPr>
-        <w:t xml:space="preserve"> dimerizes and promotes the expression of chloramphenicol acetyltransferase (CAT) which can be measured to determine the strength of association. TOXCAT demonstrated that mutations of polar residues on </w:t>
+        <w:t xml:space="preserve"> dimerizes and promotes the expression of chloramphenicol acetyltransferase (CAT) which </w:t>
+      </w:r>
+      <w:r>
+        <w:rPr>
+          <w:rFonts w:cstheme="minorHAnsi"/>
+        </w:rPr>
+        <w:t xml:space="preserve">is </w:t>
+      </w:r>
+      <w:r>
+        <w:rPr>
+          <w:rFonts w:cstheme="minorHAnsi"/>
+        </w:rPr>
+        <w:t xml:space="preserve">measured to determine the strength of association. TOXCAT demonstrated that mutations of polar residues on </w:t>
       </w:r>
       <w:proofErr w:type="spellStart"/>
       <w:r>
@@ -7764,7 +8045,45 @@
         <w:rPr>
           <w:rFonts w:cstheme="minorHAnsi"/>
         </w:rPr>
-        <w:t xml:space="preserve"> in the natural membrane environment yield different results than the previous in vitro studies (Russ &amp; Engelman, 1999; Zhou et al., 2000; Zhou et al., 2001). Johnson et al. expanded on these findings, suggesting that electrostatic interactions between charged and ring AAs facilitates oligomerization (Johnson et al., 2007). </w:t>
+        <w:t xml:space="preserve"> in the </w:t>
+      </w:r>
+      <w:r>
+        <w:rPr>
+          <w:rFonts w:cstheme="minorHAnsi"/>
+        </w:rPr>
+        <w:t>native</w:t>
+      </w:r>
+      <w:r>
+        <w:rPr>
+          <w:rFonts w:cstheme="minorHAnsi"/>
+        </w:rPr>
+        <w:t xml:space="preserve"> membrane environment yield different results than the previous </w:t>
+      </w:r>
+      <w:r>
+        <w:rPr>
+          <w:rFonts w:cstheme="minorHAnsi"/>
+          <w:i/>
+          <w:iCs/>
+        </w:rPr>
+        <w:t>in vitro</w:t>
+      </w:r>
+      <w:r>
+        <w:rPr>
+          <w:rFonts w:cstheme="minorHAnsi"/>
+        </w:rPr>
+        <w:t xml:space="preserve"> studies (Russ &amp; Engelman, 1999; Zhou et al., 2000; Zhou et al., 2001). Johnson et al. expanded on these findings, suggesting that electrostatic interactions between charged and </w:t>
+      </w:r>
+      <w:r>
+        <w:rPr>
+          <w:rFonts w:cstheme="minorHAnsi"/>
+        </w:rPr>
+        <w:t>aromatic</w:t>
+      </w:r>
+      <w:r>
+        <w:rPr>
+          <w:rFonts w:cstheme="minorHAnsi"/>
+        </w:rPr>
+        <w:t xml:space="preserve"> AAs facilitates oligomerization (Johnson et al., 2007). </w:t>
       </w:r>
       <w:r>
         <w:rPr>
@@ -7814,28 +8133,28 @@
         <w:rPr>
           <w:rFonts w:cstheme="minorHAnsi"/>
         </w:rPr>
-        <w:t xml:space="preserve"> and </w:t>
+        <w:t xml:space="preserve"> and point mutations (Duong et al., 2007). Anderson et al. used TOXCAT to study the association of </w:t>
+      </w:r>
+      <w:proofErr w:type="spellStart"/>
+      <w:r>
+        <w:rPr>
+          <w:rFonts w:cstheme="minorHAnsi"/>
+        </w:rPr>
+        <w:t>GpA</w:t>
+      </w:r>
+      <w:proofErr w:type="spellEnd"/>
+      <w:r>
+        <w:rPr>
+          <w:rFonts w:cstheme="minorHAnsi"/>
+        </w:rPr>
+        <w:t xml:space="preserve"> and similar TMHs, suggesting that these proteins associate via a combination of hydrogen bonding and van der Waals interactions (Anderson </w:t>
       </w:r>
       <w:r>
         <w:rPr>
           <w:rFonts w:cstheme="minorHAnsi"/>
         </w:rPr>
         <w:lastRenderedPageBreak/>
-        <w:t xml:space="preserve">point mutations (Duong et al., 2007). Anderson et al. used TOXCAT to study the association of </w:t>
-      </w:r>
-      <w:proofErr w:type="spellStart"/>
-      <w:r>
-        <w:rPr>
-          <w:rFonts w:cstheme="minorHAnsi"/>
-        </w:rPr>
-        <w:t>GpA</w:t>
-      </w:r>
-      <w:proofErr w:type="spellEnd"/>
-      <w:r>
-        <w:rPr>
-          <w:rFonts w:cstheme="minorHAnsi"/>
-        </w:rPr>
-        <w:t xml:space="preserve"> and similar TMHs, suggesting that these proteins associate via a combination of hydrogen bonding and van der Waals interactions (Anderson et al., 2017). TOXCAT is a well-studied system for probing TMH association, determining the impact of individual AAs and their respective forces on the thermodynamics of association.</w:t>
+        <w:t>et al., 2017). TOXCAT is a well-studied system for probing TMH association, determining the impact of individual AAs and their respective forces on the thermodynamics of association.</w:t>
       </w:r>
     </w:p>
     <w:p>
@@ -7863,7 +8182,19 @@
         <w:rPr>
           <w:rFonts w:cstheme="minorHAnsi"/>
         </w:rPr>
-        <w:t xml:space="preserve">high-throughput assay TOXGREEN. The reporter gene CAT has been replaced with green fluorescent protein (GFP), allowing fluorescent readings to be used to assess the association levels of the TMs of interest and their corresponding mutants (Armstrong &amp; Senes, 2016). </w:t>
+        <w:t xml:space="preserve">high-throughput assay TOXGREEN. The reporter gene CAT </w:t>
+      </w:r>
+      <w:r>
+        <w:rPr>
+          <w:rFonts w:cstheme="minorHAnsi"/>
+        </w:rPr>
+        <w:t>was</w:t>
+      </w:r>
+      <w:r>
+        <w:rPr>
+          <w:rFonts w:cstheme="minorHAnsi"/>
+        </w:rPr>
+        <w:t xml:space="preserve"> replaced with green fluorescent protein (GFP), allowing fluorescent readings to be used to assess the association levels of the TMs of interest and their corresponding mutants (Armstrong &amp; Senes, 2016). </w:t>
       </w:r>
       <w:r>
         <w:rPr>
@@ -7875,7 +8206,19 @@
         <w:rPr>
           <w:rFonts w:cstheme="minorHAnsi"/>
         </w:rPr>
-        <w:t xml:space="preserve"> in high-throughput applications such as fluorescence activated cell sorting (FACS), where a library of TMs can be expressed, sorted, and sequenced through next generation sequencing (NGS). The sequencing data can then be quantified to determine the relative association propensities for each protein present in the library (cite sort-seq).</w:t>
+        <w:t xml:space="preserve"> in high-throughput applications such as fluorescence activated cell sorting (FACS), where a library of TMs </w:t>
+      </w:r>
+      <w:r>
+        <w:rPr>
+          <w:rFonts w:cstheme="minorHAnsi"/>
+        </w:rPr>
+        <w:t xml:space="preserve">is </w:t>
+      </w:r>
+      <w:r>
+        <w:rPr>
+          <w:rFonts w:cstheme="minorHAnsi"/>
+        </w:rPr>
+        <w:t>expressed, sorted, and sequenced through next generation sequencing (NGS). The sequencing data can then be quantified to determine the relative association propensities for each protein present in the library (cite sort-seq).</w:t>
       </w:r>
     </w:p>
     <w:p>
@@ -7896,7 +8239,7 @@
         <w:pStyle w:val="ThesisTOC"/>
       </w:pPr>
       <w:bookmarkStart w:id="7" w:name="_Toc168990339"/>
-      <w:bookmarkStart w:id="8" w:name="_Toc169719752"/>
+      <w:bookmarkStart w:id="8" w:name="_Toc171445198"/>
       <w:r>
         <w:lastRenderedPageBreak/>
         <w:t>1</w:t>
@@ -7947,7 +8290,7 @@
         <w:rPr>
           <w:rFonts w:ascii="Calibri" w:hAnsi="Calibri" w:cs="Calibri"/>
         </w:rPr>
-        <w:t>invented</w:t>
+        <w:t>designed</w:t>
       </w:r>
       <w:r>
         <w:rPr>
@@ -8039,7 +8382,7 @@
         <w:pStyle w:val="ThesisTOC2"/>
       </w:pPr>
       <w:bookmarkStart w:id="9" w:name="_Toc168990340"/>
-      <w:bookmarkStart w:id="10" w:name="_Toc169719753"/>
+      <w:bookmarkStart w:id="10" w:name="_Toc171445199"/>
       <w:r>
         <w:t>1</w:t>
       </w:r>
@@ -8371,7 +8714,7 @@
         <w:rPr>
           <w:rFonts w:ascii="Calibri" w:hAnsi="Calibri" w:cs="Calibri"/>
         </w:rPr>
-        <w:t xml:space="preserve"> These energetics includes but are not limited to: terms parameterized by CHARMM (van der Waals and electrostatics), a hydrogen bond and disulfide function curated from polar contacts found in ~8000 high-resolution crystal structures,  and a side chain conformation energy based on the probability of occurrence from the Dunbrack rotamer database </w:t>
+        <w:t xml:space="preserve"> These energetics include but are not limited to terms parameterized by CHARMM (van der Waals and electrostatics), a hydrogen bond and disulfide function curated from polar contacts found in ~8000 high-resolution crystal structures,  and a side chain conformation energy based on the probability of occurrence from the Dunbrack rotamer database </w:t>
       </w:r>
       <w:r>
         <w:rPr>
@@ -8548,7 +8891,43 @@
         <w:rPr>
           <w:rFonts w:ascii="Calibri" w:hAnsi="Calibri" w:cs="Calibri"/>
         </w:rPr>
-        <w:t xml:space="preserve"> Rosetta energy functions have been adapted to accommodate predicting helical TMs within the membrane environment. The updated functions include an energy term that models the membrane into layers classified defining atoms as water-exposed, polar, interface, and hydrophobic </w:t>
+        <w:t xml:space="preserve"> Rosetta energy functions have been adapted to accommodate predicting helical TMs within the membrane environment. The updated functions include an energy term that</w:t>
+      </w:r>
+      <w:r>
+        <w:rPr>
+          <w:rFonts w:ascii="Calibri" w:hAnsi="Calibri" w:cs="Calibri"/>
+        </w:rPr>
+        <w:t xml:space="preserve"> separates the </w:t>
+      </w:r>
+      <w:r>
+        <w:rPr>
+          <w:rFonts w:ascii="Calibri" w:hAnsi="Calibri" w:cs="Calibri"/>
+        </w:rPr>
+        <w:t xml:space="preserve">membrane into layers </w:t>
+      </w:r>
+      <w:r>
+        <w:rPr>
+          <w:rFonts w:ascii="Calibri" w:hAnsi="Calibri" w:cs="Calibri"/>
+        </w:rPr>
+        <w:t>designating</w:t>
+      </w:r>
+      <w:r>
+        <w:rPr>
+          <w:rFonts w:ascii="Calibri" w:hAnsi="Calibri" w:cs="Calibri"/>
+        </w:rPr>
+        <w:t xml:space="preserve"> atoms as water-exposed, polar, interface, </w:t>
+      </w:r>
+      <w:r>
+        <w:rPr>
+          <w:rFonts w:ascii="Calibri" w:hAnsi="Calibri" w:cs="Calibri"/>
+        </w:rPr>
+        <w:t>or</w:t>
+      </w:r>
+      <w:r>
+        <w:rPr>
+          <w:rFonts w:ascii="Calibri" w:hAnsi="Calibri" w:cs="Calibri"/>
+        </w:rPr>
+        <w:t xml:space="preserve"> hydrophobic </w:t>
       </w:r>
       <w:r>
         <w:rPr>
@@ -8731,7 +9110,7 @@
         <w:rPr>
           <w:rFonts w:ascii="Calibri" w:hAnsi="Calibri" w:cs="Calibri"/>
         </w:rPr>
-        <w:t>helped to discover</w:t>
+        <w:t>helped discover</w:t>
       </w:r>
       <w:r>
         <w:rPr>
@@ -8976,7 +9355,45 @@
         <w:rPr>
           <w:rFonts w:ascii="Calibri" w:hAnsi="Calibri" w:cs="Calibri"/>
         </w:rPr>
-        <w:t xml:space="preserve"> to enhance the functionality of MP prediction which includes modeling TM helices </w:t>
+        <w:t xml:space="preserve"> to enhance the functionality of MP prediction</w:t>
+      </w:r>
+      <w:r>
+        <w:rPr>
+          <w:rFonts w:ascii="Calibri" w:hAnsi="Calibri" w:cs="Calibri"/>
+        </w:rPr>
+        <w:t xml:space="preserve">. With </w:t>
+      </w:r>
+      <w:proofErr w:type="spellStart"/>
+      <w:r>
+        <w:rPr>
+          <w:rFonts w:ascii="Calibri" w:hAnsi="Calibri" w:cs="Calibri"/>
+        </w:rPr>
+        <w:t>RosettaMP</w:t>
+      </w:r>
+      <w:proofErr w:type="spellEnd"/>
+      <w:r>
+        <w:rPr>
+          <w:rFonts w:ascii="Calibri" w:hAnsi="Calibri" w:cs="Calibri"/>
+        </w:rPr>
+        <w:t xml:space="preserve">, </w:t>
+      </w:r>
+      <w:r>
+        <w:rPr>
+          <w:rFonts w:ascii="Calibri" w:hAnsi="Calibri" w:cs="Calibri"/>
+        </w:rPr>
+        <w:t>TM helices</w:t>
+      </w:r>
+      <w:r>
+        <w:rPr>
+          <w:rFonts w:ascii="Calibri" w:hAnsi="Calibri" w:cs="Calibri"/>
+        </w:rPr>
+        <w:t xml:space="preserve"> are modeled</w:t>
+      </w:r>
+      <w:r>
+        <w:rPr>
+          <w:rFonts w:ascii="Calibri" w:hAnsi="Calibri" w:cs="Calibri"/>
+        </w:rPr>
+        <w:t xml:space="preserve"> </w:t>
       </w:r>
       <w:r>
         <w:rPr>
@@ -8990,7 +9407,31 @@
         <w:rPr>
           <w:rFonts w:ascii="Calibri" w:hAnsi="Calibri" w:cs="Calibri"/>
         </w:rPr>
-        <w:t xml:space="preserve"> from sequence, a representation of the membrane bilayer, and the ability to transform a protein into the membrane </w:t>
+        <w:t xml:space="preserve"> from sequence, </w:t>
+      </w:r>
+      <w:r>
+        <w:rPr>
+          <w:rFonts w:ascii="Calibri" w:hAnsi="Calibri" w:cs="Calibri"/>
+        </w:rPr>
+        <w:t>the membrane bilayer is represented</w:t>
+      </w:r>
+      <w:r>
+        <w:rPr>
+          <w:rFonts w:ascii="Calibri" w:hAnsi="Calibri" w:cs="Calibri"/>
+        </w:rPr>
+        <w:t>, and</w:t>
+      </w:r>
+      <w:r>
+        <w:rPr>
+          <w:rFonts w:ascii="Calibri" w:hAnsi="Calibri" w:cs="Calibri"/>
+        </w:rPr>
+        <w:t xml:space="preserve"> MP assembly is simulated</w:t>
+      </w:r>
+      <w:r>
+        <w:rPr>
+          <w:rFonts w:ascii="Calibri" w:hAnsi="Calibri" w:cs="Calibri"/>
+        </w:rPr>
+        <w:t xml:space="preserve"> </w:t>
       </w:r>
       <w:r>
         <w:rPr>
@@ -9027,13 +9468,44 @@
         <w:rPr>
           <w:rFonts w:ascii="Calibri" w:hAnsi="Calibri" w:cs="Calibri"/>
         </w:rPr>
-        <w:t>. These tools increase the accessibility to MP structure, improving the ability to visualize and predict structures of MPs that have not yet been solved</w:t>
-      </w:r>
-      <w:r>
-        <w:rPr>
-          <w:rFonts w:ascii="Calibri" w:hAnsi="Calibri" w:cs="Calibri"/>
-        </w:rPr>
-        <w:t xml:space="preserve">, as well as for membrane protein design </w:t>
+        <w:t>. These tools increase accessibility to MP structure</w:t>
+      </w:r>
+      <w:r>
+        <w:rPr>
+          <w:rFonts w:ascii="Calibri" w:hAnsi="Calibri" w:cs="Calibri"/>
+        </w:rPr>
+        <w:t>s</w:t>
+      </w:r>
+      <w:r>
+        <w:rPr>
+          <w:rFonts w:ascii="Calibri" w:hAnsi="Calibri" w:cs="Calibri"/>
+        </w:rPr>
+        <w:t>, improving the ability to visualize and predict structures of MPs that have not yet been solved</w:t>
+      </w:r>
+      <w:r>
+        <w:rPr>
+          <w:rFonts w:ascii="Calibri" w:hAnsi="Calibri" w:cs="Calibri"/>
+        </w:rPr>
+        <w:t xml:space="preserve">, as well as </w:t>
+      </w:r>
+      <w:r>
+        <w:rPr>
+          <w:rFonts w:ascii="Calibri" w:hAnsi="Calibri" w:cs="Calibri"/>
+        </w:rPr>
+        <w:t>enhancing</w:t>
+      </w:r>
+      <w:r>
+        <w:rPr>
+          <w:rFonts w:ascii="Calibri" w:hAnsi="Calibri" w:cs="Calibri"/>
+        </w:rPr>
+        <w:t xml:space="preserve"> </w:t>
+      </w:r>
+      <w:r>
+        <w:rPr>
+          <w:rFonts w:ascii="Calibri" w:hAnsi="Calibri" w:cs="Calibri"/>
+        </w:rPr>
+        <w:lastRenderedPageBreak/>
+        <w:t xml:space="preserve">membrane protein design </w:t>
       </w:r>
       <w:r>
         <w:rPr>
@@ -9070,20 +9542,19 @@
         <w:rPr>
           <w:rFonts w:ascii="Calibri" w:hAnsi="Calibri" w:cs="Calibri"/>
         </w:rPr>
-        <w:t xml:space="preserve">. Simultaneously, energetic </w:t>
-      </w:r>
-      <w:r>
-        <w:rPr>
-          <w:rFonts w:ascii="Calibri" w:hAnsi="Calibri" w:cs="Calibri"/>
-        </w:rPr>
-        <w:lastRenderedPageBreak/>
-        <w:t>predictions enhance the knowledge in the field</w:t>
-      </w:r>
-      <w:r>
-        <w:rPr>
-          <w:rFonts w:ascii="Calibri" w:hAnsi="Calibri" w:cs="Calibri"/>
-        </w:rPr>
-        <w:t xml:space="preserve">, permitting </w:t>
+        <w:t xml:space="preserve">. Simultaneously, energetic predictions </w:t>
+      </w:r>
+      <w:r>
+        <w:rPr>
+          <w:rFonts w:ascii="Calibri" w:hAnsi="Calibri" w:cs="Calibri"/>
+        </w:rPr>
+        <w:t>permit</w:t>
+      </w:r>
+      <w:r>
+        <w:rPr>
+          <w:rFonts w:ascii="Calibri" w:hAnsi="Calibri" w:cs="Calibri"/>
+        </w:rPr>
+        <w:t xml:space="preserve"> </w:t>
       </w:r>
       <w:r>
         <w:rPr>
@@ -9194,7 +9665,7 @@
         <w:pStyle w:val="ThesisTOC2"/>
       </w:pPr>
       <w:bookmarkStart w:id="11" w:name="_Toc168990341"/>
-      <w:bookmarkStart w:id="12" w:name="_Toc169719754"/>
+      <w:bookmarkStart w:id="12" w:name="_Toc171445200"/>
       <w:r>
         <w:t>1</w:t>
       </w:r>
@@ -9284,7 +9755,19 @@
         <w:rPr>
           <w:rFonts w:ascii="Calibri" w:hAnsi="Calibri" w:cs="Calibri"/>
         </w:rPr>
-        <w:t xml:space="preserve"> a variety of tools to perform MP structure prediction. These tools include the ability to transform proteins in space, mutate specific residues, extract geometric information from known structures, and predict the structure and energetics of an input sequence. Additionally, it </w:t>
+        <w:t xml:space="preserve"> a variety of tools to perform MP structure prediction. These tools include the ability to transform proteins in space, mutate specific residues, extract geometric information from known structures, and predict the structure and energetics of an input sequence. Additionally, </w:t>
+      </w:r>
+      <w:r>
+        <w:rPr>
+          <w:rFonts w:ascii="Calibri" w:hAnsi="Calibri" w:cs="Calibri"/>
+        </w:rPr>
+        <w:t>MSL</w:t>
+      </w:r>
+      <w:r>
+        <w:rPr>
+          <w:rFonts w:ascii="Calibri" w:hAnsi="Calibri" w:cs="Calibri"/>
+        </w:rPr>
+        <w:t xml:space="preserve"> </w:t>
       </w:r>
       <w:r>
         <w:rPr>
@@ -9613,7 +10096,19 @@
         <w:rPr>
           <w:rFonts w:ascii="Calibri" w:hAnsi="Calibri" w:cs="Calibri"/>
         </w:rPr>
-        <w:t xml:space="preserve">. It uses the Energy-Based conformer library applied at the 95% level for side chain mobility </w:t>
+        <w:t xml:space="preserve">. </w:t>
+      </w:r>
+      <w:r>
+        <w:rPr>
+          <w:rFonts w:ascii="Calibri" w:hAnsi="Calibri" w:cs="Calibri"/>
+        </w:rPr>
+        <w:t>CATM</w:t>
+      </w:r>
+      <w:r>
+        <w:rPr>
+          <w:rFonts w:ascii="Calibri" w:hAnsi="Calibri" w:cs="Calibri"/>
+        </w:rPr>
+        <w:t xml:space="preserve"> uses the Energy-Based conformer library applied at the 95% level for side chain mobility </w:t>
       </w:r>
       <w:r>
         <w:rPr>
@@ -9650,7 +10145,7 @@
         <w:rPr>
           <w:rFonts w:ascii="Calibri" w:hAnsi="Calibri" w:cs="Calibri"/>
         </w:rPr>
-        <w:t>, and</w:t>
+        <w:t>.</w:t>
       </w:r>
       <w:r>
         <w:rPr>
@@ -9662,7 +10157,19 @@
         <w:rPr>
           <w:rFonts w:ascii="Calibri" w:hAnsi="Calibri" w:cs="Calibri"/>
         </w:rPr>
-        <w:t xml:space="preserve">energetics of predicted proteins are determined </w:t>
+        <w:t>E</w:t>
+      </w:r>
+      <w:r>
+        <w:rPr>
+          <w:rFonts w:ascii="Calibri" w:hAnsi="Calibri" w:cs="Calibri"/>
+        </w:rPr>
+        <w:t xml:space="preserve">nergetics of predicted proteins are determined </w:t>
+      </w:r>
+      <w:r>
+        <w:rPr>
+          <w:rFonts w:ascii="Calibri" w:hAnsi="Calibri" w:cs="Calibri"/>
+        </w:rPr>
+        <w:t xml:space="preserve">in CATM </w:t>
       </w:r>
       <w:r>
         <w:rPr>
@@ -9870,7 +10377,7 @@
         <w:rPr>
           <w:rFonts w:ascii="Calibri" w:hAnsi="Calibri" w:cs="Calibri"/>
         </w:rPr>
-        <w:t xml:space="preserve"> function of SCWRL4 </w:t>
+        <w:t xml:space="preserve"> function SCWRL4 </w:t>
       </w:r>
       <w:r>
         <w:rPr>
@@ -9963,58 +10470,126 @@
         <w:rPr>
           <w:rFonts w:ascii="Calibri" w:hAnsi="Calibri" w:cs="Calibri"/>
         </w:rPr>
-        <w:t xml:space="preserve">) are locally varied. The association energy is calculated as the energy of the dimer minus the energy of two monomers. </w:t>
-      </w:r>
-      <w:r>
-        <w:rPr>
-          <w:rFonts w:ascii="Calibri" w:hAnsi="Calibri" w:cs="Calibri"/>
-        </w:rPr>
-        <w:t>My research adapts the CATM algorithm to design structures with strong van der Waals packing in the absence of hydrogen bonding</w:t>
-      </w:r>
-      <w:r>
-        <w:rPr>
-          <w:rFonts w:ascii="Calibri" w:hAnsi="Calibri" w:cs="Calibri"/>
-        </w:rPr>
-        <w:t>, allowing me</w:t>
-      </w:r>
-      <w:r>
-        <w:rPr>
-          <w:rFonts w:ascii="Calibri" w:hAnsi="Calibri" w:cs="Calibri"/>
-        </w:rPr>
-        <w:t xml:space="preserve"> to assess the extent at which packing can drive MP association. I further detail how I used MSL to design </w:t>
-      </w:r>
-      <w:r>
-        <w:rPr>
-          <w:rFonts w:ascii="Calibri" w:hAnsi="Calibri" w:cs="Calibri"/>
-        </w:rPr>
-        <w:t xml:space="preserve">TM </w:t>
-      </w:r>
-      <w:r>
-        <w:rPr>
-          <w:rFonts w:ascii="Calibri" w:hAnsi="Calibri" w:cs="Calibri"/>
-        </w:rPr>
-        <w:t xml:space="preserve">homodimers in </w:t>
-      </w:r>
-      <w:r>
-        <w:rPr>
-          <w:rFonts w:ascii="Calibri" w:hAnsi="Calibri" w:cs="Calibri"/>
-        </w:rPr>
-        <w:t>chapter 3</w:t>
-      </w:r>
-      <w:r>
-        <w:rPr>
-          <w:rFonts w:ascii="Calibri" w:hAnsi="Calibri" w:cs="Calibri"/>
-        </w:rPr>
-        <w:t>.</w:t>
+        <w:t>) are locally varied. The association energy is calculated as the energy of the dimer minus the energy of two monomers</w:t>
+      </w:r>
+      <w:r>
+        <w:rPr>
+          <w:rFonts w:ascii="Calibri" w:hAnsi="Calibri" w:cs="Calibri"/>
+        </w:rPr>
+        <w:t>:</w:t>
       </w:r>
     </w:p>
     <w:p>
       <w:pPr>
+        <w:spacing w:line="480" w:lineRule="auto"/>
+        <w:jc w:val="both"/>
+        <w:rPr>
+          <w:rFonts w:ascii="Calibri" w:eastAsiaTheme="minorEastAsia" w:hAnsi="Calibri" w:cs="Calibri"/>
+        </w:rPr>
+      </w:pPr>
+      <m:oMathPara>
+        <m:oMath>
+          <m:r>
+            <w:rPr>
+              <w:rFonts w:ascii="Cambria Math" w:hAnsi="Cambria Math" w:cs="Calibri"/>
+            </w:rPr>
+            <m:t>Dimer/Monomer Energy=CHARMM22+IMM1+SCWRL4</m:t>
+          </m:r>
+        </m:oMath>
+      </m:oMathPara>
+    </w:p>
+    <w:p>
+      <w:pPr>
+        <w:spacing w:line="480" w:lineRule="auto"/>
+        <w:jc w:val="both"/>
+        <w:rPr>
+          <w:rFonts w:ascii="Calibri" w:hAnsi="Calibri" w:cs="Calibri"/>
+        </w:rPr>
+      </w:pPr>
+      <m:oMathPara>
+        <m:oMath>
+          <m:r>
+            <w:rPr>
+              <w:rFonts w:ascii="Cambria Math" w:hAnsi="Cambria Math" w:cs="Calibri"/>
+            </w:rPr>
+            <m:t>Energy Score=Dimer-(2 × Monomer)</m:t>
+          </m:r>
+        </m:oMath>
+      </m:oMathPara>
+    </w:p>
+    <w:p>
+      <w:pPr>
+        <w:spacing w:line="480" w:lineRule="auto"/>
+        <w:jc w:val="both"/>
+        <w:rPr>
+          <w:rFonts w:ascii="Calibri" w:hAnsi="Calibri" w:cs="Calibri"/>
+        </w:rPr>
+      </w:pPr>
+      <w:r>
+        <w:rPr>
+          <w:rFonts w:ascii="Calibri" w:hAnsi="Calibri" w:cs="Calibri"/>
+        </w:rPr>
+        <w:t>My research adapts the CATM algorithm to design structures with strong van der Waals packing in the absence of hydrogen bonding</w:t>
+      </w:r>
+      <w:r>
+        <w:rPr>
+          <w:rFonts w:ascii="Calibri" w:hAnsi="Calibri" w:cs="Calibri"/>
+        </w:rPr>
+        <w:t>, allowing me</w:t>
+      </w:r>
+      <w:r>
+        <w:rPr>
+          <w:rFonts w:ascii="Calibri" w:hAnsi="Calibri" w:cs="Calibri"/>
+        </w:rPr>
+        <w:t xml:space="preserve"> to assess the extent at which packing can drive MP association. I further detail how I used MSL to design </w:t>
+      </w:r>
+      <w:r>
+        <w:rPr>
+          <w:rFonts w:ascii="Calibri" w:hAnsi="Calibri" w:cs="Calibri"/>
+        </w:rPr>
+        <w:t xml:space="preserve">TM </w:t>
+      </w:r>
+      <w:r>
+        <w:rPr>
+          <w:rFonts w:ascii="Calibri" w:hAnsi="Calibri" w:cs="Calibri"/>
+        </w:rPr>
+        <w:t xml:space="preserve">homodimers in </w:t>
+      </w:r>
+      <w:r>
+        <w:rPr>
+          <w:rFonts w:ascii="Calibri" w:hAnsi="Calibri" w:cs="Calibri"/>
+        </w:rPr>
+        <w:t>chapter 3</w:t>
+      </w:r>
+      <w:r>
+        <w:rPr>
+          <w:rFonts w:ascii="Calibri" w:hAnsi="Calibri" w:cs="Calibri"/>
+        </w:rPr>
+        <w:t>.</w:t>
+      </w:r>
+      <w:r>
+        <w:rPr>
+          <w:rFonts w:ascii="Calibri" w:hAnsi="Calibri" w:cs="Calibri"/>
+        </w:rPr>
+        <w:t xml:space="preserve"> </w:t>
+      </w:r>
+      <w:r>
+        <w:rPr>
+          <w:rFonts w:ascii="Calibri" w:hAnsi="Calibri" w:cs="Calibri"/>
+          <w:b/>
+          <w:bCs/>
+        </w:rPr>
+        <w:t>(add in image for CATM?)</w:t>
+      </w:r>
+    </w:p>
+    <w:p>
+      <w:pPr>
         <w:pStyle w:val="ThesisTOC2"/>
       </w:pPr>
       <w:bookmarkStart w:id="13" w:name="_Toc168990342"/>
-      <w:bookmarkStart w:id="14" w:name="_Toc169719755"/>
-      <w:r>
+      <w:bookmarkStart w:id="14" w:name="_Toc171445201"/>
+      <w:r>
+        <w:lastRenderedPageBreak/>
         <w:t>1</w:t>
       </w:r>
       <w:r>
@@ -10097,14 +10672,7 @@
         <w:rPr>
           <w:rFonts w:ascii="Calibri" w:hAnsi="Calibri" w:cs="Calibri"/>
         </w:rPr>
-        <w:t xml:space="preserve">. HADDOCK can apply experimental knowledge of the </w:t>
-      </w:r>
-      <w:r>
-        <w:rPr>
-          <w:rFonts w:ascii="Calibri" w:hAnsi="Calibri" w:cs="Calibri"/>
-        </w:rPr>
-        <w:lastRenderedPageBreak/>
-        <w:t xml:space="preserve">interface region between proteins to refine docking </w:t>
+        <w:t xml:space="preserve">. HADDOCK can apply experimental knowledge of the interface region between proteins to refine docking </w:t>
       </w:r>
       <w:r>
         <w:rPr>
@@ -10344,7 +10912,31 @@
         <w:rPr>
           <w:rFonts w:ascii="Calibri" w:hAnsi="Calibri" w:cs="Calibri"/>
         </w:rPr>
-        <w:t xml:space="preserve"> evolutionary based structural restraints to refine their docked structures </w:t>
+        <w:t xml:space="preserve"> evolutionary</w:t>
+      </w:r>
+      <w:r>
+        <w:rPr>
+          <w:rFonts w:ascii="Calibri" w:hAnsi="Calibri" w:cs="Calibri"/>
+        </w:rPr>
+        <w:t>-</w:t>
+      </w:r>
+      <w:r>
+        <w:rPr>
+          <w:rFonts w:ascii="Calibri" w:hAnsi="Calibri" w:cs="Calibri"/>
+        </w:rPr>
+        <w:t>based</w:t>
+      </w:r>
+      <w:r>
+        <w:rPr>
+          <w:rFonts w:ascii="Calibri" w:hAnsi="Calibri" w:cs="Calibri"/>
+        </w:rPr>
+        <w:t>,</w:t>
+      </w:r>
+      <w:r>
+        <w:rPr>
+          <w:rFonts w:ascii="Calibri" w:hAnsi="Calibri" w:cs="Calibri"/>
+        </w:rPr>
+        <w:t xml:space="preserve"> structural restraints to refine their docked structures </w:t>
       </w:r>
       <w:r>
         <w:rPr>
@@ -10430,19 +11022,27 @@
         <w:rPr>
           <w:rFonts w:ascii="Calibri" w:hAnsi="Calibri" w:cs="Calibri"/>
         </w:rPr>
-        <w:t>. Each of these methods was adapted into a webserver for online us</w:t>
-      </w:r>
-      <w:r>
-        <w:rPr>
-          <w:rFonts w:ascii="Calibri" w:hAnsi="Calibri" w:cs="Calibri"/>
-        </w:rPr>
-        <w:t>age</w:t>
-      </w:r>
-      <w:r>
-        <w:rPr>
-          <w:rFonts w:ascii="Calibri" w:hAnsi="Calibri" w:cs="Calibri"/>
-        </w:rPr>
-        <w:t xml:space="preserve">, where users can input the sequence and additional information to guide the process. </w:t>
+        <w:t xml:space="preserve">. Each of these methods </w:t>
+      </w:r>
+      <w:r>
+        <w:rPr>
+          <w:rFonts w:ascii="Calibri" w:hAnsi="Calibri" w:cs="Calibri"/>
+        </w:rPr>
+        <w:t>is available online,</w:t>
+      </w:r>
+      <w:r>
+        <w:rPr>
+          <w:rFonts w:ascii="Calibri" w:hAnsi="Calibri" w:cs="Calibri"/>
+        </w:rPr>
+        <w:t xml:space="preserve"> where users can input the sequence and additional information to guide the process. </w:t>
+      </w:r>
+      <w:r>
+        <w:rPr>
+          <w:rFonts w:ascii="Calibri" w:hAnsi="Calibri" w:cs="Calibri"/>
+          <w:b/>
+          <w:bCs/>
+        </w:rPr>
+        <w:t>(table for all of these with links?)</w:t>
       </w:r>
     </w:p>
     <w:p>
@@ -10450,7 +11050,7 @@
         <w:pStyle w:val="ThesisTOC2"/>
       </w:pPr>
       <w:bookmarkStart w:id="15" w:name="_Toc168990343"/>
-      <w:bookmarkStart w:id="16" w:name="_Toc169719756"/>
+      <w:bookmarkStart w:id="16" w:name="_Toc171445202"/>
       <w:r>
         <w:t>1</w:t>
       </w:r>
@@ -10487,21 +11087,19 @@
         <w:rPr>
           <w:rFonts w:ascii="Calibri" w:hAnsi="Calibri" w:cs="Calibri"/>
         </w:rPr>
-        <w:t xml:space="preserve">Most notably, at the 2020 Critical Assessment of Structure Prediction (CASP) conference, Google’s </w:t>
-      </w:r>
-      <w:proofErr w:type="spellStart"/>
-      <w:r>
-        <w:rPr>
-          <w:rFonts w:ascii="Calibri" w:hAnsi="Calibri" w:cs="Calibri"/>
-        </w:rPr>
-        <w:t>Deepmind</w:t>
-      </w:r>
-      <w:proofErr w:type="spellEnd"/>
-      <w:r>
-        <w:rPr>
-          <w:rFonts w:ascii="Calibri" w:hAnsi="Calibri" w:cs="Calibri"/>
-        </w:rPr>
-        <w:t xml:space="preserve"> introduced the machine learning model AlphaFold. </w:t>
+        <w:t>Most notably, at the 2020 Critical Assessment of Structure Prediction (CASP) conference, Google’s Deep</w:t>
+      </w:r>
+      <w:r>
+        <w:rPr>
+          <w:rFonts w:ascii="Calibri" w:hAnsi="Calibri" w:cs="Calibri"/>
+        </w:rPr>
+        <w:t>M</w:t>
+      </w:r>
+      <w:r>
+        <w:rPr>
+          <w:rFonts w:ascii="Calibri" w:hAnsi="Calibri" w:cs="Calibri"/>
+        </w:rPr>
+        <w:t xml:space="preserve">ind introduced the machine learning model AlphaFold. </w:t>
       </w:r>
       <w:r>
         <w:rPr>
@@ -10513,7 +11111,19 @@
         <w:rPr>
           <w:rFonts w:ascii="Calibri" w:hAnsi="Calibri" w:cs="Calibri"/>
         </w:rPr>
-        <w:t xml:space="preserve">AlphaFold utilizes a combination of neural networks and training on multiple sequence alignments (MSAs) and solved protein structures to predict unknown structures to near atomic precision with a 95% confidence interval </w:t>
+        <w:t>AlphaFold utilizes a combination of neural networks</w:t>
+      </w:r>
+      <w:r>
+        <w:rPr>
+          <w:rFonts w:ascii="Calibri" w:hAnsi="Calibri" w:cs="Calibri"/>
+        </w:rPr>
+        <w:t>,</w:t>
+      </w:r>
+      <w:r>
+        <w:rPr>
+          <w:rFonts w:ascii="Calibri" w:hAnsi="Calibri" w:cs="Calibri"/>
+        </w:rPr>
+        <w:t xml:space="preserve"> training on multiple sequence alignments (MSAs) and solved protein structures to predict unknown structures to near atomic precision with a 95% confidence interval </w:t>
       </w:r>
       <w:r>
         <w:rPr>
@@ -10981,7 +11591,19 @@
         <w:rPr>
           <w:rFonts w:ascii="Calibri" w:hAnsi="Calibri" w:cs="Calibri"/>
         </w:rPr>
-        <w:t xml:space="preserve">. Each of these methods drastically improved the ability to predict unknown protein structures using information from previously studied and solved proteins. With increasing interest in using these technologies, multiple free webservers have been established to enhance access to these advanced protein prediction algorithms </w:t>
+        <w:t xml:space="preserve">. Each of these methods drastically improved the ability to predict unknown protein structures using information from previously studied and solved proteins. With increasing interest in using these technologies, multiple free </w:t>
+      </w:r>
+      <w:r>
+        <w:rPr>
+          <w:rFonts w:ascii="Calibri" w:hAnsi="Calibri" w:cs="Calibri"/>
+        </w:rPr>
+        <w:t>online tools</w:t>
+      </w:r>
+      <w:r>
+        <w:rPr>
+          <w:rFonts w:ascii="Calibri" w:hAnsi="Calibri" w:cs="Calibri"/>
+        </w:rPr>
+        <w:t xml:space="preserve"> have been established to enhance access to these advanced protein prediction algorithms </w:t>
       </w:r>
       <w:r>
         <w:rPr>
@@ -11258,7 +11880,14 @@
         <w:rPr>
           <w:rFonts w:ascii="Calibri" w:hAnsi="Calibri" w:cs="Calibri"/>
         </w:rPr>
-        <w:t xml:space="preserve"> are limited by the amount of information available</w:t>
+        <w:t xml:space="preserve"> are limited by the amount of </w:t>
+      </w:r>
+      <w:r>
+        <w:rPr>
+          <w:rFonts w:ascii="Calibri" w:hAnsi="Calibri" w:cs="Calibri"/>
+        </w:rPr>
+        <w:lastRenderedPageBreak/>
+        <w:t>information available</w:t>
       </w:r>
       <w:r>
         <w:rPr>
@@ -11357,7 +11986,6 @@
         <w:rPr>
           <w:rFonts w:ascii="Calibri" w:hAnsi="Calibri" w:cs="Calibri"/>
         </w:rPr>
-        <w:lastRenderedPageBreak/>
         <w:t>To better understand the dynamics of association and folding in MPs, it is necessary to advance our knowledge of the forces involved in folding.</w:t>
       </w:r>
       <w:r>
@@ -11370,9 +11998,8 @@
     <w:p>
       <w:pPr>
         <w:pStyle w:val="ThesisTOC"/>
-        <w:spacing w:line="480" w:lineRule="auto"/>
-      </w:pPr>
-      <w:bookmarkStart w:id="17" w:name="_Toc169719757"/>
+      </w:pPr>
+      <w:bookmarkStart w:id="17" w:name="_Toc171445203"/>
       <w:r>
         <w:lastRenderedPageBreak/>
         <w:t>1.</w:t>
@@ -11407,7 +12034,19 @@
         <w:rPr>
           <w:rFonts w:cstheme="minorHAnsi"/>
         </w:rPr>
-        <w:t xml:space="preserve">he elaborate nature of the lipid bilayer makes it difficult to directly study the forces involved in MP folding. As an initial approach, researchers aim to </w:t>
+        <w:t>he elaborate nature of the lipid bilayer makes it difficult to directly study the forces involved in MP folding. As an initial approach, researchers aim</w:t>
+      </w:r>
+      <w:r>
+        <w:rPr>
+          <w:rFonts w:cstheme="minorHAnsi"/>
+        </w:rPr>
+        <w:t>ed</w:t>
+      </w:r>
+      <w:r>
+        <w:rPr>
+          <w:rFonts w:cstheme="minorHAnsi"/>
+        </w:rPr>
+        <w:t xml:space="preserve"> to </w:t>
       </w:r>
       <w:r>
         <w:rPr>
@@ -11419,7 +12058,25 @@
         <w:rPr>
           <w:rFonts w:cstheme="minorHAnsi"/>
         </w:rPr>
-        <w:t xml:space="preserve"> the structures of MPs to identify</w:t>
+        <w:t xml:space="preserve"> the structures of MPs </w:t>
+      </w:r>
+      <w:r>
+        <w:rPr>
+          <w:rFonts w:cstheme="minorHAnsi"/>
+        </w:rPr>
+        <w:t>by</w:t>
+      </w:r>
+      <w:r>
+        <w:rPr>
+          <w:rFonts w:cstheme="minorHAnsi"/>
+        </w:rPr>
+        <w:t xml:space="preserve"> identify</w:t>
+      </w:r>
+      <w:r>
+        <w:rPr>
+          <w:rFonts w:cstheme="minorHAnsi"/>
+        </w:rPr>
+        <w:t>ing</w:t>
       </w:r>
       <w:r>
         <w:rPr>
@@ -11505,6 +12162,12 @@
           <w:rFonts w:cstheme="minorHAnsi"/>
         </w:rPr>
         <w:t>e</w:t>
+      </w:r>
+      <w:r>
+        <w:rPr>
+          <w:rFonts w:cstheme="minorHAnsi"/>
+        </w:rPr>
+        <w:t>d</w:t>
       </w:r>
       <w:r>
         <w:rPr>
@@ -11594,7 +12257,13 @@
         <w:rPr>
           <w:rFonts w:cstheme="minorHAnsi"/>
         </w:rPr>
-        <w:t xml:space="preserve"> complex assists during translation, </w:t>
+        <w:t xml:space="preserve"> complex assists during translation,</w:t>
+      </w:r>
+      <w:r>
+        <w:rPr>
+          <w:rFonts w:cstheme="minorHAnsi"/>
+        </w:rPr>
+        <w:t xml:space="preserve"> </w:t>
       </w:r>
       <w:r>
         <w:rPr>
@@ -11606,7 +12275,7 @@
         <w:rPr>
           <w:rFonts w:cstheme="minorHAnsi"/>
         </w:rPr>
-        <w:t>ing TM domains into the proper orientation in the membrane</w:t>
+        <w:t>ing TM domains into the membrane</w:t>
       </w:r>
       <w:r>
         <w:rPr>
@@ -11699,13 +12368,13 @@
         <w:rPr>
           <w:rFonts w:cstheme="minorHAnsi"/>
         </w:rPr>
-        <w:t>groups of atoms amenable to form</w:t>
-      </w:r>
-      <w:r>
-        <w:rPr>
-          <w:rFonts w:cstheme="minorHAnsi"/>
-        </w:rPr>
-        <w:t>ing</w:t>
+        <w:t xml:space="preserve">atoms </w:t>
+      </w:r>
+      <w:r>
+        <w:rPr>
+          <w:rFonts w:cstheme="minorHAnsi"/>
+        </w:rPr>
+        <w:t>prone to forming</w:t>
       </w:r>
       <w:r>
         <w:rPr>
@@ -11717,7 +12386,19 @@
         <w:rPr>
           <w:rFonts w:cstheme="minorHAnsi"/>
         </w:rPr>
-        <w:t xml:space="preserve">nserting these hydrogen bond donors and acceptors into the hydrophobic core of the bilayer carries an energetic penalty </w:t>
+        <w:t>nserting hydrogen bond</w:t>
+      </w:r>
+      <w:r>
+        <w:rPr>
+          <w:rFonts w:cstheme="minorHAnsi"/>
+        </w:rPr>
+        <w:t>s</w:t>
+      </w:r>
+      <w:r>
+        <w:rPr>
+          <w:rFonts w:cstheme="minorHAnsi"/>
+        </w:rPr>
+        <w:t xml:space="preserve"> into the hydrophobic core of the bilayer carries an energetic penalty </w:t>
       </w:r>
       <w:r>
         <w:rPr>
@@ -12019,7 +12700,7 @@
       <w:pPr>
         <w:pStyle w:val="ThesisTOC2"/>
       </w:pPr>
-      <w:bookmarkStart w:id="18" w:name="_Toc169719758"/>
+      <w:bookmarkStart w:id="18" w:name="_Toc171445204"/>
       <w:r>
         <w:t>1.</w:t>
       </w:r>
@@ -12044,7 +12725,19 @@
         <w:rPr>
           <w:rFonts w:cstheme="minorHAnsi"/>
         </w:rPr>
-        <w:t xml:space="preserve">Hydrogen bonding in MPs plays a key role in regulating protein structure and function, and many mutations on polar residues have been found to promote disease states </w:t>
+        <w:t>Hydrogen bonding plays a key role in regulating</w:t>
+      </w:r>
+      <w:r>
+        <w:rPr>
+          <w:rFonts w:cstheme="minorHAnsi"/>
+        </w:rPr>
+        <w:t xml:space="preserve"> MP</w:t>
+      </w:r>
+      <w:r>
+        <w:rPr>
+          <w:rFonts w:cstheme="minorHAnsi"/>
+        </w:rPr>
+        <w:t xml:space="preserve"> structure and function, and many mutations on polar residues have been found to promote disease states </w:t>
       </w:r>
       <w:r>
         <w:rPr>
@@ -12616,38 +13309,38 @@
         <w:rPr>
           <w:rFonts w:cstheme="minorHAnsi"/>
         </w:rPr>
-        <w:t xml:space="preserve">poly-leucine peptides based on </w:t>
+        <w:t>poly-leucine peptides based on GCN4 were</w:t>
+      </w:r>
+      <w:r>
+        <w:rPr>
+          <w:rFonts w:cstheme="minorHAnsi"/>
+        </w:rPr>
+        <w:t xml:space="preserve"> made with three different compositions of AAs at the interface</w:t>
+      </w:r>
+      <w:r>
+        <w:rPr>
+          <w:rFonts w:cstheme="minorHAnsi"/>
+        </w:rPr>
+        <w:t>, two being completely hydrophobic</w:t>
+      </w:r>
+      <w:r>
+        <w:rPr>
+          <w:rFonts w:cstheme="minorHAnsi"/>
+        </w:rPr>
+        <w:t xml:space="preserve"> and</w:t>
+      </w:r>
+      <w:r>
+        <w:rPr>
+          <w:rFonts w:cstheme="minorHAnsi"/>
+        </w:rPr>
+        <w:t xml:space="preserve"> </w:t>
       </w:r>
       <w:r>
         <w:rPr>
           <w:rFonts w:cstheme="minorHAnsi"/>
         </w:rPr>
         <w:lastRenderedPageBreak/>
-        <w:t>GCN4 were</w:t>
-      </w:r>
-      <w:r>
-        <w:rPr>
-          <w:rFonts w:cstheme="minorHAnsi"/>
-        </w:rPr>
-        <w:t xml:space="preserve"> made with three different compositions of AAs at the interface</w:t>
-      </w:r>
-      <w:r>
-        <w:rPr>
-          <w:rFonts w:cstheme="minorHAnsi"/>
-        </w:rPr>
-        <w:t>, two being completely hydrophobic</w:t>
-      </w:r>
-      <w:r>
-        <w:rPr>
-          <w:rFonts w:cstheme="minorHAnsi"/>
-        </w:rPr>
-        <w:t xml:space="preserve"> and</w:t>
-      </w:r>
-      <w:r>
-        <w:rPr>
-          <w:rFonts w:cstheme="minorHAnsi"/>
-        </w:rPr>
-        <w:t xml:space="preserve"> the other hydrophobic with a single </w:t>
+        <w:t xml:space="preserve">the other hydrophobic with a single </w:t>
       </w:r>
       <w:proofErr w:type="spellStart"/>
       <w:r>
@@ -12884,7 +13577,19 @@
         <w:rPr>
           <w:rFonts w:cstheme="minorHAnsi"/>
         </w:rPr>
-        <w:t xml:space="preserve"> These studies suggest that </w:t>
+        <w:t xml:space="preserve"> These </w:t>
+      </w:r>
+      <w:r>
+        <w:rPr>
+          <w:rFonts w:cstheme="minorHAnsi"/>
+        </w:rPr>
+        <w:t>results</w:t>
+      </w:r>
+      <w:r>
+        <w:rPr>
+          <w:rFonts w:cstheme="minorHAnsi"/>
+        </w:rPr>
+        <w:t xml:space="preserve"> suggest that </w:t>
       </w:r>
       <w:proofErr w:type="spellStart"/>
       <w:r>
@@ -13063,31 +13768,13 @@
         <w:rPr>
           <w:rFonts w:cstheme="minorHAnsi"/>
         </w:rPr>
-        <w:t>An</w:t>
-      </w:r>
-      <w:r>
-        <w:rPr>
-          <w:rFonts w:cstheme="minorHAnsi"/>
-        </w:rPr>
-        <w:t xml:space="preserve">other </w:t>
-      </w:r>
-      <w:r>
-        <w:rPr>
-          <w:rFonts w:cstheme="minorHAnsi"/>
-        </w:rPr>
-        <w:t xml:space="preserve">study tested the effect of polar </w:t>
-      </w:r>
-      <w:r>
-        <w:rPr>
-          <w:rFonts w:cstheme="minorHAnsi"/>
-        </w:rPr>
-        <w:t>AA</w:t>
-      </w:r>
-      <w:r>
-        <w:rPr>
-          <w:rFonts w:cstheme="minorHAnsi"/>
-        </w:rPr>
-        <w:t>s on the model GCN4 peptide, and again showed that</w:t>
+        <w:t>A similar study</w:t>
+      </w:r>
+      <w:r>
+        <w:rPr>
+          <w:rFonts w:cstheme="minorHAnsi"/>
+        </w:rPr>
+        <w:t xml:space="preserve"> showed that</w:t>
       </w:r>
       <w:r>
         <w:rPr>
@@ -13123,7 +13810,25 @@
         <w:rPr>
           <w:rFonts w:cstheme="minorHAnsi"/>
         </w:rPr>
-        <w:t xml:space="preserve">results in </w:t>
+        <w:t xml:space="preserve">on the GCN4 peptide </w:t>
+      </w:r>
+      <w:r>
+        <w:rPr>
+          <w:rFonts w:cstheme="minorHAnsi"/>
+        </w:rPr>
+        <w:t>resul</w:t>
+      </w:r>
+      <w:r>
+        <w:rPr>
+          <w:rFonts w:cstheme="minorHAnsi"/>
+        </w:rPr>
+        <w:t>ted</w:t>
+      </w:r>
+      <w:r>
+        <w:rPr>
+          <w:rFonts w:cstheme="minorHAnsi"/>
+        </w:rPr>
+        <w:t xml:space="preserve"> in </w:t>
       </w:r>
       <w:r>
         <w:rPr>
@@ -13190,7 +13895,13 @@
         <w:rPr>
           <w:rFonts w:cstheme="minorHAnsi"/>
         </w:rPr>
-        <w:t xml:space="preserve">. </w:t>
+        <w:t>.</w:t>
+      </w:r>
+      <w:r>
+        <w:rPr>
+          <w:rFonts w:cstheme="minorHAnsi"/>
+        </w:rPr>
+        <w:t xml:space="preserve"> </w:t>
       </w:r>
       <w:r>
         <w:rPr>
@@ -13240,7 +13951,7 @@
         <w:rPr>
           <w:rFonts w:cstheme="minorHAnsi"/>
         </w:rPr>
-        <w:t xml:space="preserve"> commonly found due to their ability to</w:t>
+        <w:t xml:space="preserve"> common due to their ability to</w:t>
       </w:r>
       <w:r>
         <w:rPr>
@@ -13664,12 +14375,6 @@
         <w:rPr>
           <w:rFonts w:cstheme="minorHAnsi"/>
         </w:rPr>
-        <w:t xml:space="preserve"> the</w:t>
-      </w:r>
-      <w:r>
-        <w:rPr>
-          <w:rFonts w:cstheme="minorHAnsi"/>
-        </w:rPr>
         <w:t xml:space="preserve"> </w:t>
       </w:r>
       <w:proofErr w:type="spellStart"/>
@@ -13684,7 +14389,25 @@
         <w:rPr>
           <w:rFonts w:cstheme="minorHAnsi"/>
         </w:rPr>
-        <w:t xml:space="preserve"> at position 87 is able to form interhelical hydrogen bonds at the interface, supporting </w:t>
+        <w:t xml:space="preserve"> </w:t>
+      </w:r>
+      <w:r>
+        <w:rPr>
+          <w:rFonts w:cstheme="minorHAnsi"/>
+        </w:rPr>
+        <w:t>87 form</w:t>
+      </w:r>
+      <w:r>
+        <w:rPr>
+          <w:rFonts w:cstheme="minorHAnsi"/>
+        </w:rPr>
+        <w:t>s</w:t>
+      </w:r>
+      <w:r>
+        <w:rPr>
+          <w:rFonts w:cstheme="minorHAnsi"/>
+        </w:rPr>
+        <w:t xml:space="preserve"> interhelical hydrogen bonds at the interface, supporting </w:t>
       </w:r>
       <w:r>
         <w:rPr>
@@ -13696,7 +14419,19 @@
         <w:rPr>
           <w:rFonts w:cstheme="minorHAnsi"/>
         </w:rPr>
-        <w:t xml:space="preserve"> mutations at this position disrupt dimerization </w:t>
+        <w:t xml:space="preserve"> mutations at this </w:t>
+      </w:r>
+      <w:r>
+        <w:rPr>
+          <w:rFonts w:cstheme="minorHAnsi"/>
+        </w:rPr>
+        <w:t>residue</w:t>
+      </w:r>
+      <w:r>
+        <w:rPr>
+          <w:rFonts w:cstheme="minorHAnsi"/>
+        </w:rPr>
+        <w:t xml:space="preserve"> disrupt dimerization </w:t>
       </w:r>
       <w:r>
         <w:rPr>
@@ -15033,7 +15768,7 @@
       <w:pPr>
         <w:pStyle w:val="ThesisTOC2"/>
       </w:pPr>
-      <w:bookmarkStart w:id="19" w:name="_Toc169719759"/>
+      <w:bookmarkStart w:id="19" w:name="_Toc171445205"/>
       <w:r>
         <w:t>1.</w:t>
       </w:r>
@@ -15064,13 +15799,25 @@
         <w:t xml:space="preserve"> AAs</w:t>
       </w:r>
       <w:r>
-        <w:t xml:space="preserve"> Lys</w:t>
+        <w:t xml:space="preserve"> </w:t>
+      </w:r>
+      <w:r>
+        <w:t>(</w:t>
+      </w:r>
+      <w:r>
+        <w:t>Lys</w:t>
       </w:r>
       <w:r>
         <w:t xml:space="preserve"> and </w:t>
       </w:r>
       <w:r>
-        <w:t xml:space="preserve">Arg and the electron clouds of </w:t>
+        <w:t>Arg</w:t>
+      </w:r>
+      <w:r>
+        <w:t>)</w:t>
+      </w:r>
+      <w:r>
+        <w:t xml:space="preserve"> and the electron clouds of </w:t>
       </w:r>
       <w:r>
         <w:t>aromatic</w:t>
@@ -15081,6 +15828,9 @@
       <w:r>
         <w:t xml:space="preserve">AAs </w:t>
       </w:r>
+      <w:r>
+        <w:t>(</w:t>
+      </w:r>
       <w:proofErr w:type="spellStart"/>
       <w:r>
         <w:t>Phe</w:t>
@@ -15095,8 +15845,16 @@
       <w:r>
         <w:t xml:space="preserve">, His, and </w:t>
       </w:r>
-      <w:r>
-        <w:t xml:space="preserve">Trp. </w:t>
+      <w:proofErr w:type="spellStart"/>
+      <w:r>
+        <w:t>Trp</w:t>
+      </w:r>
+      <w:proofErr w:type="spellEnd"/>
+      <w:r>
+        <w:t>)</w:t>
+      </w:r>
+      <w:r>
+        <w:t xml:space="preserve">. </w:t>
       </w:r>
       <w:r>
         <w:t>T</w:t>
@@ -15487,7 +16245,13 @@
       </w:r>
       <w:proofErr w:type="spellEnd"/>
       <w:r>
-        <w:t xml:space="preserve">, and using double mutant cycle analysis found that each side chain contributes more than 1kcal/mol </w:t>
+        <w:t>, and using double mutant cycle analysis</w:t>
+      </w:r>
+      <w:r>
+        <w:t>,</w:t>
+      </w:r>
+      <w:r>
+        <w:t xml:space="preserve"> found that each side chain contributes more than 1kcal/mol </w:t>
       </w:r>
       <w:r>
         <w:t xml:space="preserve">to stability </w:t>
@@ -15520,7 +16284,7 @@
         <w:t>SDS-PAGE analysis on helical hairpins demonstrate</w:t>
       </w:r>
       <w:r>
-        <w:t>s</w:t>
+        <w:t>d</w:t>
       </w:r>
       <w:r>
         <w:t xml:space="preserve"> that TM-TM electrostatic interactions alongside helical turns promote folding </w:t>
@@ -15703,7 +16467,13 @@
       </w:r>
       <w:proofErr w:type="gramEnd"/>
       <w:r>
-        <w:t xml:space="preserve">(G/A/S), resulting in a short interhelical distance between TM helices. </w:t>
+        <w:t>(G/A/S), resulting in a short interhelical distance between</w:t>
+      </w:r>
+      <w:r>
+        <w:t xml:space="preserve"> two</w:t>
+      </w:r>
+      <w:r>
+        <w:t xml:space="preserve"> TM helices. </w:t>
       </w:r>
       <w:r>
         <w:t xml:space="preserve">The "right" subscript in </w:t>
@@ -16113,7 +16883,31 @@
         <w:rPr>
           <w:rFonts w:cstheme="minorHAnsi"/>
         </w:rPr>
-        <w:t xml:space="preserve">, making point mutations along the protein and measuring the changes in dimerization on SDS-PAGE </w:t>
+        <w:t xml:space="preserve">, making point mutations along the protein and </w:t>
+      </w:r>
+      <w:r>
+        <w:rPr>
+          <w:rFonts w:cstheme="minorHAnsi"/>
+        </w:rPr>
+        <w:t>visualizing</w:t>
+      </w:r>
+      <w:r>
+        <w:rPr>
+          <w:rFonts w:cstheme="minorHAnsi"/>
+        </w:rPr>
+        <w:t xml:space="preserve"> the changes in dimerization </w:t>
+      </w:r>
+      <w:r>
+        <w:rPr>
+          <w:rFonts w:cstheme="minorHAnsi"/>
+        </w:rPr>
+        <w:t>using</w:t>
+      </w:r>
+      <w:r>
+        <w:rPr>
+          <w:rFonts w:cstheme="minorHAnsi"/>
+        </w:rPr>
+        <w:t xml:space="preserve"> SDS-PAGE </w:t>
       </w:r>
       <w:r>
         <w:rPr>
@@ -17083,13 +17877,31 @@
         <w:t>AA</w:t>
       </w:r>
       <w:r>
-        <w:t xml:space="preserve">s at the interface allow TM backbones to associate with a short interhelical distance, resulting in the formation of a network of weak hydrogen bonds where donors are Cα carbons and acceptors are carbonyl oxygens on the opposite helix (Cα–H∙∙∙O=C, or Cα–H bonds). Carbon atoms are not commonly </w:t>
+        <w:t>s at the interface allow TM backbones to associate with a short interhelical distance, resulting in the formation of a network of weak hydrogen bonds</w:t>
+      </w:r>
+      <w:r>
+        <w:t>,</w:t>
+      </w:r>
+      <w:r>
+        <w:t xml:space="preserve"> where donors are Cα carbons and acceptors are carbonyl oxygens on the opposite helix (Cα–H∙∙∙O=C, or Cα–H bonds). Carbon atoms are not commonly </w:t>
       </w:r>
       <w:r>
         <w:t>considered as</w:t>
       </w:r>
       <w:r>
-        <w:t xml:space="preserve"> hydrogen bond donors because they are less electronegative than typical nitrogen and oxygen donors. However, these carbons are found near electronegative withdrawing groups on the peptide backbone, increasing their electronegativity. Estimates from quantum mechanics calculations suggest that the stabilizing energy of an Cα–H bond may contribute one third to one half of that of an N—H donor in vacuum </w:t>
+        <w:t xml:space="preserve"> hydrogen bond donors because they are less electronegative than typical nitrogen and oxygen donors. However, these carbons are found near electronegative withdrawing groups on the peptide backbone, increasing their electronegativity. Estimates from quantum mechanics calculations suggest that the stabilizing energy of an Cα–H bond may contribute </w:t>
+      </w:r>
+      <w:r>
+        <w:t xml:space="preserve">between </w:t>
+      </w:r>
+      <w:r>
+        <w:t xml:space="preserve">one third </w:t>
+      </w:r>
+      <w:r>
+        <w:t xml:space="preserve">and </w:t>
+      </w:r>
+      <w:r>
+        <w:t xml:space="preserve">half of that of an N—H donor in vacuum </w:t>
       </w:r>
       <w:r>
         <w:fldChar w:fldCharType="begin">
@@ -17216,7 +18028,13 @@
       </w:r>
       <w:proofErr w:type="spellEnd"/>
       <w:r>
-        <w:t xml:space="preserve"> suggests it could contribute 0.9 kcal/mol of stability to the dimer </w:t>
+        <w:t xml:space="preserve"> suggests</w:t>
+      </w:r>
+      <w:r>
+        <w:t xml:space="preserve"> that</w:t>
+      </w:r>
+      <w:r>
+        <w:t xml:space="preserve"> it could contribute 0.9 kcal/mol of stability to the dimer </w:t>
       </w:r>
       <w:r>
         <w:fldChar w:fldCharType="begin"/>
@@ -17270,7 +18088,7 @@
         <w:t xml:space="preserve">TMs </w:t>
       </w:r>
       <w:r>
-        <w:t xml:space="preserve">helped to </w:t>
+        <w:t xml:space="preserve">helped </w:t>
       </w:r>
       <w:r>
         <w:t>define the geometric structure for the network of hydrogen bonds</w:t>
@@ -17313,13 +18131,16 @@
         <w:t xml:space="preserve"> </w:t>
       </w:r>
       <w:r>
-        <w:t xml:space="preserve">Anderson et al. utilized </w:t>
-      </w:r>
-      <w:r>
-        <w:t xml:space="preserve">the CATM algorithm </w:t>
-      </w:r>
-      <w:r>
-        <w:t xml:space="preserve">and the experimental assay TOXCAT to determine the influence of this network of Cα–H bonds. By predicting the structures of </w:t>
+        <w:t>T</w:t>
+      </w:r>
+      <w:r>
+        <w:t xml:space="preserve">he CATM algorithm </w:t>
+      </w:r>
+      <w:r>
+        <w:t>was used in conjunction with</w:t>
+      </w:r>
+      <w:r>
+        <w:t xml:space="preserve"> TOXCAT to determine the influence of this network of Cα–H bonds. By predicting the structures of </w:t>
       </w:r>
       <w:proofErr w:type="spellStart"/>
       <w:r>
@@ -17367,19 +18188,7 @@
         <w:fldChar w:fldCharType="end"/>
       </w:r>
       <w:r>
-        <w:t xml:space="preserve">. Additionally, </w:t>
-      </w:r>
-      <w:r>
-        <w:t>Díaz</w:t>
-      </w:r>
-      <w:r>
-        <w:t>-</w:t>
-      </w:r>
-      <w:r>
-        <w:t>Vázquez</w:t>
-      </w:r>
-      <w:r>
-        <w:t xml:space="preserve"> et al. measured the free energy of association of </w:t>
+        <w:t xml:space="preserve">. Additionally, the free energy of association of </w:t>
       </w:r>
       <w:proofErr w:type="spellStart"/>
       <w:r>
@@ -17393,7 +18202,13 @@
       </w:r>
       <w:proofErr w:type="spellEnd"/>
       <w:r>
-        <w:t xml:space="preserve"> structures using </w:t>
+        <w:t xml:space="preserve"> structures</w:t>
+      </w:r>
+      <w:r>
+        <w:t xml:space="preserve"> was measured</w:t>
+      </w:r>
+      <w:r>
+        <w:t xml:space="preserve"> using </w:t>
       </w:r>
       <w:r>
         <w:rPr>
@@ -17506,7 +18321,13 @@
         <w:t xml:space="preserve"> sequences as controls. </w:t>
       </w:r>
       <w:r>
-        <w:t xml:space="preserve">By evaluating sequences designed to associate through van der Waals packing, I </w:t>
+        <w:t>By evaluating sequences designed t</w:t>
+      </w:r>
+      <w:r>
+        <w:t>hat</w:t>
+      </w:r>
+      <w:r>
+        <w:t xml:space="preserve"> associate through van der Waals packing, I </w:t>
       </w:r>
       <w:r>
         <w:t xml:space="preserve">was able to </w:t>
@@ -17555,9 +18376,8 @@
     <w:p>
       <w:pPr>
         <w:pStyle w:val="ThesisTOC"/>
-        <w:spacing w:line="480" w:lineRule="auto"/>
-      </w:pPr>
-      <w:bookmarkStart w:id="20" w:name="_Toc169719760"/>
+      </w:pPr>
+      <w:bookmarkStart w:id="20" w:name="_Toc171445206"/>
       <w:r>
         <w:rPr>
           <w:rStyle w:val="Strong"/>
@@ -18161,7 +18981,19 @@
         <w:rPr>
           <w:rFonts w:cstheme="minorHAnsi"/>
         </w:rPr>
-        <w:t xml:space="preserve">s (Ser, </w:t>
+        <w:t>s Ser</w:t>
+      </w:r>
+      <w:r>
+        <w:rPr>
+          <w:rFonts w:cstheme="minorHAnsi"/>
+        </w:rPr>
+        <w:t xml:space="preserve"> and</w:t>
+      </w:r>
+      <w:r>
+        <w:rPr>
+          <w:rFonts w:cstheme="minorHAnsi"/>
+        </w:rPr>
+        <w:t xml:space="preserve"> </w:t>
       </w:r>
       <w:proofErr w:type="spellStart"/>
       <w:r>
@@ -18175,7 +19007,7 @@
         <w:rPr>
           <w:rFonts w:cstheme="minorHAnsi"/>
         </w:rPr>
-        <w:t xml:space="preserve">) form interhelical hydrogen bonds between opposing helices </w:t>
+        <w:t xml:space="preserve"> form interhelical hydrogen bonds between opposing helices </w:t>
       </w:r>
       <w:r>
         <w:rPr>
@@ -18368,7 +19200,19 @@
         <w:rPr>
           <w:rFonts w:cstheme="minorHAnsi"/>
         </w:rPr>
-        <w:t xml:space="preserve">. Additionally, electrostatic interactions between positively charged residues (Lys) and electronegative ring </w:t>
+        <w:t xml:space="preserve">. Additionally, electrostatic interactions between positively charged Lys and electronegative </w:t>
+      </w:r>
+      <w:r>
+        <w:rPr>
+          <w:rFonts w:cstheme="minorHAnsi"/>
+        </w:rPr>
+        <w:t>aromatic</w:t>
+      </w:r>
+      <w:r>
+        <w:rPr>
+          <w:rFonts w:cstheme="minorHAnsi"/>
+        </w:rPr>
+        <w:t xml:space="preserve"> </w:t>
       </w:r>
       <w:r>
         <w:rPr>
@@ -18380,7 +19224,7 @@
         <w:rPr>
           <w:rFonts w:cstheme="minorHAnsi"/>
         </w:rPr>
-        <w:t xml:space="preserve">s (Tyr, </w:t>
+        <w:t xml:space="preserve">s Tyr, </w:t>
       </w:r>
       <w:proofErr w:type="spellStart"/>
       <w:r>
@@ -18394,7 +19238,19 @@
         <w:rPr>
           <w:rFonts w:cstheme="minorHAnsi"/>
         </w:rPr>
-        <w:t xml:space="preserve">, </w:t>
+        <w:t>,</w:t>
+      </w:r>
+      <w:r>
+        <w:rPr>
+          <w:rFonts w:cstheme="minorHAnsi"/>
+        </w:rPr>
+        <w:t xml:space="preserve"> and</w:t>
+      </w:r>
+      <w:r>
+        <w:rPr>
+          <w:rFonts w:cstheme="minorHAnsi"/>
+        </w:rPr>
+        <w:t xml:space="preserve"> </w:t>
       </w:r>
       <w:proofErr w:type="spellStart"/>
       <w:r>
@@ -18408,7 +19264,7 @@
         <w:rPr>
           <w:rFonts w:cstheme="minorHAnsi"/>
         </w:rPr>
-        <w:t xml:space="preserve">) promote association between helices </w:t>
+        <w:t xml:space="preserve"> promote association between helices </w:t>
       </w:r>
       <w:r>
         <w:rPr>
@@ -18890,7 +19746,31 @@
         <w:rPr>
           <w:rFonts w:cstheme="minorHAnsi"/>
         </w:rPr>
-        <w:t xml:space="preserve"> a subset of AAs typically present in MPs. The three AAs most frequently found in MPs (Leu, Ile, and Ala) are uncharged and lack the ability to hydrogen bond </w:t>
+        <w:t xml:space="preserve"> a subset of AAs typically present in MPs. The three AAs most frequently found in MPs (Leu, Ile, and Ala) are uncharged and lack the ability to</w:t>
+      </w:r>
+      <w:r>
+        <w:rPr>
+          <w:rFonts w:cstheme="minorHAnsi"/>
+        </w:rPr>
+        <w:t xml:space="preserve"> form</w:t>
+      </w:r>
+      <w:r>
+        <w:rPr>
+          <w:rFonts w:cstheme="minorHAnsi"/>
+        </w:rPr>
+        <w:t xml:space="preserve"> hydrogen bond</w:t>
+      </w:r>
+      <w:r>
+        <w:rPr>
+          <w:rFonts w:cstheme="minorHAnsi"/>
+        </w:rPr>
+        <w:t>s</w:t>
+      </w:r>
+      <w:r>
+        <w:rPr>
+          <w:rFonts w:cstheme="minorHAnsi"/>
+        </w:rPr>
+        <w:t xml:space="preserve"> </w:t>
       </w:r>
       <w:r>
         <w:rPr>
@@ -18943,7 +19823,19 @@
         <w:rPr>
           <w:rFonts w:cstheme="minorHAnsi"/>
         </w:rPr>
-        <w:t xml:space="preserve">Van der Waals occurs between atoms within close contact, including the interactions between MPs and the hydrophobic tails within the membrane. </w:t>
+        <w:t xml:space="preserve">Van der Waals </w:t>
+      </w:r>
+      <w:r>
+        <w:rPr>
+          <w:rFonts w:cstheme="minorHAnsi"/>
+        </w:rPr>
+        <w:t xml:space="preserve">forces </w:t>
+      </w:r>
+      <w:r>
+        <w:rPr>
+          <w:rFonts w:cstheme="minorHAnsi"/>
+        </w:rPr>
+        <w:t xml:space="preserve">occur between atoms within close contact, including the interactions between MPs and the hydrophobic tails within the membrane. </w:t>
       </w:r>
       <w:r>
         <w:rPr>
@@ -19986,7 +20878,7 @@
         <mc:AlternateContent>
           <mc:Choice Requires="wps">
             <w:drawing>
-              <wp:anchor distT="45720" distB="45720" distL="114300" distR="114300" simplePos="0" relativeHeight="251691008" behindDoc="0" locked="0" layoutInCell="1" allowOverlap="1" wp14:anchorId="566439F4" wp14:editId="4A3EA159">
+              <wp:anchor distT="45720" distB="45720" distL="114300" distR="114300" simplePos="0" relativeHeight="251691008" behindDoc="0" locked="0" layoutInCell="1" allowOverlap="1" wp14:anchorId="566439F4" wp14:editId="41EA3047">
                 <wp:simplePos x="0" y="0"/>
                 <wp:positionH relativeFrom="margin">
                   <wp:align>left</wp:align>
@@ -19994,8 +20886,8 @@
                 <wp:positionV relativeFrom="paragraph">
                   <wp:posOffset>297180</wp:posOffset>
                 </wp:positionV>
-                <wp:extent cx="5930900" cy="831850"/>
-                <wp:effectExtent l="0" t="0" r="0" b="6350"/>
+                <wp:extent cx="5930900" cy="617855"/>
+                <wp:effectExtent l="0" t="0" r="0" b="0"/>
                 <wp:wrapSquare wrapText="bothSides"/>
                 <wp:docPr id="1415243556" name="Text Box 2"/>
                 <wp:cNvGraphicFramePr>
@@ -20010,7 +20902,7 @@
                       <wps:spPr bwMode="auto">
                         <a:xfrm>
                           <a:off x="0" y="0"/>
-                          <a:ext cx="5930900" cy="831850"/>
+                          <a:ext cx="5930900" cy="617951"/>
                         </a:xfrm>
                         <a:prstGeom prst="rect">
                           <a:avLst/>
@@ -20029,40 +20921,35 @@
                         <w:txbxContent>
                           <w:p>
                             <w:pPr>
-                              <w:jc w:val="both"/>
+                              <w:pStyle w:val="Captions"/>
                             </w:pPr>
                             <w:r>
                               <w:rPr>
                                 <w:b/>
-                                <w:bCs/>
                               </w:rPr>
                               <w:t>Figure 1.</w:t>
                             </w:r>
                             <w:r>
                               <w:rPr>
                                 <w:b/>
-                                <w:bCs/>
                               </w:rPr>
                               <w:t>4</w:t>
                             </w:r>
                             <w:r>
                               <w:rPr>
                                 <w:b/>
-                                <w:bCs/>
                               </w:rPr>
                               <w:t xml:space="preserve"> </w:t>
                             </w:r>
                             <w:r>
                               <w:rPr>
                                 <w:b/>
-                                <w:bCs/>
                               </w:rPr>
                               <w:t>Van der Waals force</w:t>
                             </w:r>
                             <w:r>
                               <w:rPr>
                                 <w:b/>
-                                <w:bCs/>
                               </w:rPr>
                               <w:t xml:space="preserve">. </w:t>
                             </w:r>
@@ -20089,45 +20976,40 @@
           </mc:Choice>
           <mc:Fallback>
             <w:pict>
-              <v:shape w14:anchorId="566439F4" id="_x0000_s1029" type="#_x0000_t202" style="position:absolute;left:0;text-align:left;margin-left:0;margin-top:23.4pt;width:467pt;height:65.5pt;z-index:251691008;visibility:visible;mso-wrap-style:square;mso-width-percent:0;mso-height-percent:0;mso-wrap-distance-left:9pt;mso-wrap-distance-top:3.6pt;mso-wrap-distance-right:9pt;mso-wrap-distance-bottom:3.6pt;mso-position-horizontal:left;mso-position-horizontal-relative:margin;mso-position-vertical:absolute;mso-position-vertical-relative:text;mso-width-percent:0;mso-height-percent:0;mso-width-relative:margin;mso-height-relative:margin;v-text-anchor:top" o:gfxdata="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" stroked="f">
+              <v:shape w14:anchorId="566439F4" id="_x0000_s1029" type="#_x0000_t202" style="position:absolute;left:0;text-align:left;margin-left:0;margin-top:23.4pt;width:467pt;height:48.65pt;z-index:251691008;visibility:visible;mso-wrap-style:square;mso-width-percent:0;mso-height-percent:0;mso-wrap-distance-left:9pt;mso-wrap-distance-top:3.6pt;mso-wrap-distance-right:9pt;mso-wrap-distance-bottom:3.6pt;mso-position-horizontal:left;mso-position-horizontal-relative:margin;mso-position-vertical:absolute;mso-position-vertical-relative:text;mso-width-percent:0;mso-height-percent:0;mso-width-relative:margin;mso-height-relative:margin;v-text-anchor:top" o:gfxdata="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" stroked="f">
                 <v:textbox>
                   <w:txbxContent>
                     <w:p>
                       <w:pPr>
-                        <w:jc w:val="both"/>
+                        <w:pStyle w:val="Captions"/>
                       </w:pPr>
                       <w:r>
                         <w:rPr>
                           <w:b/>
-                          <w:bCs/>
                         </w:rPr>
                         <w:t>Figure 1.</w:t>
                       </w:r>
                       <w:r>
                         <w:rPr>
                           <w:b/>
-                          <w:bCs/>
                         </w:rPr>
                         <w:t>4</w:t>
                       </w:r>
                       <w:r>
                         <w:rPr>
                           <w:b/>
-                          <w:bCs/>
                         </w:rPr>
                         <w:t xml:space="preserve"> </w:t>
                       </w:r>
                       <w:r>
                         <w:rPr>
                           <w:b/>
-                          <w:bCs/>
                         </w:rPr>
                         <w:t>Van der Waals force</w:t>
                       </w:r>
                       <w:r>
                         <w:rPr>
                           <w:b/>
-                          <w:bCs/>
                         </w:rPr>
                         <w:t xml:space="preserve">. </w:t>
                       </w:r>
@@ -20369,21 +21251,21 @@
           <w:rFonts w:cstheme="minorHAnsi"/>
           <w:color w:val="000000" w:themeColor="text1"/>
         </w:rPr>
-        <w:t xml:space="preserve"> resulting in a strongly unfavorable interaction that</w:t>
+        <w:t xml:space="preserve"> </w:t>
       </w:r>
       <w:r>
         <w:rPr>
           <w:rFonts w:cstheme="minorHAnsi"/>
           <w:color w:val="000000" w:themeColor="text1"/>
         </w:rPr>
-        <w:t xml:space="preserve"> push</w:t>
+        <w:t>push</w:t>
       </w:r>
       <w:r>
         <w:rPr>
           <w:rFonts w:cstheme="minorHAnsi"/>
           <w:color w:val="000000" w:themeColor="text1"/>
         </w:rPr>
-        <w:t>es</w:t>
+        <w:t>ing the</w:t>
       </w:r>
       <w:r>
         <w:rPr>
@@ -20425,57 +21307,57 @@
           <w:rFonts w:cstheme="minorHAnsi"/>
           <w:color w:val="000000" w:themeColor="text1"/>
         </w:rPr>
-        <w:t xml:space="preserve"> </w:t>
+        <w:t xml:space="preserve"> and the electrons </w:t>
       </w:r>
       <w:r>
         <w:rPr>
           <w:rFonts w:cstheme="minorHAnsi"/>
           <w:color w:val="000000" w:themeColor="text1"/>
         </w:rPr>
+        <w:t>of another</w:t>
+      </w:r>
+      <w:r>
+        <w:rPr>
+          <w:rFonts w:cstheme="minorHAnsi"/>
+          <w:color w:val="000000" w:themeColor="text1"/>
+        </w:rPr>
+        <w:t>.</w:t>
+      </w:r>
+      <w:r>
+        <w:rPr>
+          <w:rFonts w:cstheme="minorHAnsi"/>
+          <w:color w:val="000000" w:themeColor="text1"/>
+        </w:rPr>
+        <w:t xml:space="preserve"> T</w:t>
+      </w:r>
+      <w:r>
+        <w:rPr>
+          <w:rFonts w:cstheme="minorHAnsi"/>
+          <w:color w:val="000000" w:themeColor="text1"/>
+        </w:rPr>
+        <w:t>h</w:t>
+      </w:r>
+      <w:r>
+        <w:rPr>
+          <w:rFonts w:cstheme="minorHAnsi"/>
+          <w:color w:val="000000" w:themeColor="text1"/>
+        </w:rPr>
+        <w:t xml:space="preserve">is </w:t>
+      </w:r>
+      <w:r>
+        <w:rPr>
+          <w:rFonts w:cstheme="minorHAnsi"/>
+          <w:color w:val="000000" w:themeColor="text1"/>
+        </w:rPr>
+        <w:t xml:space="preserve">attraction </w:t>
+      </w:r>
+      <w:r>
+        <w:rPr>
+          <w:rFonts w:cstheme="minorHAnsi"/>
+          <w:color w:val="000000" w:themeColor="text1"/>
+        </w:rPr>
         <w:lastRenderedPageBreak/>
-        <w:t xml:space="preserve">and the electrons </w:t>
-      </w:r>
-      <w:r>
-        <w:rPr>
-          <w:rFonts w:cstheme="minorHAnsi"/>
-          <w:color w:val="000000" w:themeColor="text1"/>
-        </w:rPr>
-        <w:t>of another</w:t>
-      </w:r>
-      <w:r>
-        <w:rPr>
-          <w:rFonts w:cstheme="minorHAnsi"/>
-          <w:color w:val="000000" w:themeColor="text1"/>
-        </w:rPr>
-        <w:t>.</w:t>
-      </w:r>
-      <w:r>
-        <w:rPr>
-          <w:rFonts w:cstheme="minorHAnsi"/>
-          <w:color w:val="000000" w:themeColor="text1"/>
-        </w:rPr>
-        <w:t xml:space="preserve"> T</w:t>
-      </w:r>
-      <w:r>
-        <w:rPr>
-          <w:rFonts w:cstheme="minorHAnsi"/>
-          <w:color w:val="000000" w:themeColor="text1"/>
-        </w:rPr>
-        <w:t>h</w:t>
-      </w:r>
-      <w:r>
-        <w:rPr>
-          <w:rFonts w:cstheme="minorHAnsi"/>
-          <w:color w:val="000000" w:themeColor="text1"/>
-        </w:rPr>
-        <w:t xml:space="preserve">is </w:t>
-      </w:r>
-      <w:r>
-        <w:rPr>
-          <w:rFonts w:cstheme="minorHAnsi"/>
-          <w:color w:val="000000" w:themeColor="text1"/>
-        </w:rPr>
-        <w:t xml:space="preserve">attraction is the core principle behind </w:t>
+        <w:t xml:space="preserve">is the core principle behind </w:t>
       </w:r>
       <w:r>
         <w:rPr>
@@ -21058,7 +21940,7 @@
         <mc:AlternateContent>
           <mc:Choice Requires="wps">
             <w:drawing>
-              <wp:anchor distT="45720" distB="45720" distL="114300" distR="114300" simplePos="0" relativeHeight="251693056" behindDoc="0" locked="0" layoutInCell="1" allowOverlap="1" wp14:anchorId="747240A5" wp14:editId="10AE39B3">
+              <wp:anchor distT="45720" distB="45720" distL="114300" distR="114300" simplePos="0" relativeHeight="251693056" behindDoc="0" locked="0" layoutInCell="1" allowOverlap="1" wp14:anchorId="747240A5" wp14:editId="41A13F1A">
                 <wp:simplePos x="0" y="0"/>
                 <wp:positionH relativeFrom="margin">
                   <wp:align>left</wp:align>
@@ -21066,8 +21948,8 @@
                 <wp:positionV relativeFrom="paragraph">
                   <wp:posOffset>328295</wp:posOffset>
                 </wp:positionV>
-                <wp:extent cx="5930900" cy="527050"/>
-                <wp:effectExtent l="0" t="0" r="0" b="6350"/>
+                <wp:extent cx="5930900" cy="459105"/>
+                <wp:effectExtent l="0" t="0" r="0" b="0"/>
                 <wp:wrapSquare wrapText="bothSides"/>
                 <wp:docPr id="955151065" name="Text Box 2"/>
                 <wp:cNvGraphicFramePr>
@@ -21082,7 +21964,7 @@
                       <wps:spPr bwMode="auto">
                         <a:xfrm>
                           <a:off x="0" y="0"/>
-                          <a:ext cx="5930900" cy="527050"/>
+                          <a:ext cx="5930900" cy="459288"/>
                         </a:xfrm>
                         <a:prstGeom prst="rect">
                           <a:avLst/>
@@ -21101,40 +21983,35 @@
                         <w:txbxContent>
                           <w:p>
                             <w:pPr>
-                              <w:jc w:val="both"/>
+                              <w:pStyle w:val="Captions"/>
                             </w:pPr>
                             <w:r>
                               <w:rPr>
                                 <w:b/>
-                                <w:bCs/>
                               </w:rPr>
                               <w:t>Figure 1.</w:t>
                             </w:r>
                             <w:r>
                               <w:rPr>
                                 <w:b/>
-                                <w:bCs/>
                               </w:rPr>
                               <w:t>5</w:t>
                             </w:r>
                             <w:r>
                               <w:rPr>
                                 <w:b/>
-                                <w:bCs/>
                               </w:rPr>
                               <w:t xml:space="preserve"> </w:t>
                             </w:r>
                             <w:r>
                               <w:rPr>
                                 <w:b/>
-                                <w:bCs/>
                               </w:rPr>
                               <w:t>Lennard-Jones Potential</w:t>
                             </w:r>
                             <w:r>
                               <w:rPr>
                                 <w:b/>
-                                <w:bCs/>
                               </w:rPr>
                               <w:t xml:space="preserve">. </w:t>
                             </w:r>
@@ -21161,45 +22038,40 @@
           </mc:Choice>
           <mc:Fallback>
             <w:pict>
-              <v:shape w14:anchorId="747240A5" id="_x0000_s1030" type="#_x0000_t202" style="position:absolute;left:0;text-align:left;margin-left:0;margin-top:25.85pt;width:467pt;height:41.5pt;z-index:251693056;visibility:visible;mso-wrap-style:square;mso-width-percent:0;mso-height-percent:0;mso-wrap-distance-left:9pt;mso-wrap-distance-top:3.6pt;mso-wrap-distance-right:9pt;mso-wrap-distance-bottom:3.6pt;mso-position-horizontal:left;mso-position-horizontal-relative:margin;mso-position-vertical:absolute;mso-position-vertical-relative:text;mso-width-percent:0;mso-height-percent:0;mso-width-relative:margin;mso-height-relative:margin;v-text-anchor:top" o:gfxdata="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" stroked="f">
+              <v:shape w14:anchorId="747240A5" id="_x0000_s1030" type="#_x0000_t202" style="position:absolute;left:0;text-align:left;margin-left:0;margin-top:25.85pt;width:467pt;height:36.15pt;z-index:251693056;visibility:visible;mso-wrap-style:square;mso-width-percent:0;mso-height-percent:0;mso-wrap-distance-left:9pt;mso-wrap-distance-top:3.6pt;mso-wrap-distance-right:9pt;mso-wrap-distance-bottom:3.6pt;mso-position-horizontal:left;mso-position-horizontal-relative:margin;mso-position-vertical:absolute;mso-position-vertical-relative:text;mso-width-percent:0;mso-height-percent:0;mso-width-relative:margin;mso-height-relative:margin;v-text-anchor:top" o:gfxdata="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" stroked="f">
                 <v:textbox>
                   <w:txbxContent>
                     <w:p>
                       <w:pPr>
-                        <w:jc w:val="both"/>
+                        <w:pStyle w:val="Captions"/>
                       </w:pPr>
                       <w:r>
                         <w:rPr>
                           <w:b/>
-                          <w:bCs/>
                         </w:rPr>
                         <w:t>Figure 1.</w:t>
                       </w:r>
                       <w:r>
                         <w:rPr>
                           <w:b/>
-                          <w:bCs/>
                         </w:rPr>
                         <w:t>5</w:t>
                       </w:r>
                       <w:r>
                         <w:rPr>
                           <w:b/>
-                          <w:bCs/>
                         </w:rPr>
                         <w:t xml:space="preserve"> </w:t>
                       </w:r>
                       <w:r>
                         <w:rPr>
                           <w:b/>
-                          <w:bCs/>
                         </w:rPr>
                         <w:t>Lennard-Jones Potential</w:t>
                       </w:r>
                       <w:r>
                         <w:rPr>
                           <w:b/>
-                          <w:bCs/>
                         </w:rPr>
                         <w:t xml:space="preserve">. </w:t>
                       </w:r>
@@ -21235,7 +22107,7 @@
         <mc:AlternateContent>
           <mc:Choice Requires="wps">
             <w:drawing>
-              <wp:anchor distT="45720" distB="45720" distL="114300" distR="114300" simplePos="0" relativeHeight="251695104" behindDoc="0" locked="0" layoutInCell="1" allowOverlap="1" wp14:anchorId="54656FE1" wp14:editId="0873927A">
+              <wp:anchor distT="45720" distB="45720" distL="114300" distR="114300" simplePos="0" relativeHeight="251695104" behindDoc="0" locked="0" layoutInCell="1" allowOverlap="1" wp14:anchorId="54656FE1" wp14:editId="7A484241">
                 <wp:simplePos x="0" y="0"/>
                 <wp:positionH relativeFrom="margin">
                   <wp:align>left</wp:align>
@@ -21243,8 +22115,8 @@
                 <wp:positionV relativeFrom="paragraph">
                   <wp:posOffset>6648450</wp:posOffset>
                 </wp:positionV>
-                <wp:extent cx="5930900" cy="863600"/>
-                <wp:effectExtent l="0" t="0" r="0" b="0"/>
+                <wp:extent cx="5930900" cy="638810"/>
+                <wp:effectExtent l="0" t="0" r="0" b="8890"/>
                 <wp:wrapSquare wrapText="bothSides"/>
                 <wp:docPr id="108362639" name="Text Box 2"/>
                 <wp:cNvGraphicFramePr>
@@ -21259,7 +22131,7 @@
                       <wps:spPr bwMode="auto">
                         <a:xfrm>
                           <a:off x="0" y="0"/>
-                          <a:ext cx="5930900" cy="863600"/>
+                          <a:ext cx="5930900" cy="638828"/>
                         </a:xfrm>
                         <a:prstGeom prst="rect">
                           <a:avLst/>
@@ -21278,40 +22150,35 @@
                         <w:txbxContent>
                           <w:p>
                             <w:pPr>
-                              <w:jc w:val="both"/>
+                              <w:pStyle w:val="Captions"/>
                             </w:pPr>
                             <w:r>
                               <w:rPr>
                                 <w:b/>
-                                <w:bCs/>
                               </w:rPr>
                               <w:t>Figure 1.</w:t>
                             </w:r>
                             <w:r>
                               <w:rPr>
                                 <w:b/>
-                                <w:bCs/>
                               </w:rPr>
                               <w:t>6</w:t>
                             </w:r>
                             <w:r>
                               <w:rPr>
                                 <w:b/>
-                                <w:bCs/>
                               </w:rPr>
                               <w:t xml:space="preserve"> </w:t>
                             </w:r>
                             <w:r>
                               <w:rPr>
                                 <w:b/>
-                                <w:bCs/>
                               </w:rPr>
                               <w:t>Different types of van der Waals packing</w:t>
                             </w:r>
                             <w:r>
                               <w:rPr>
                                 <w:b/>
-                                <w:bCs/>
                               </w:rPr>
                               <w:t xml:space="preserve">. </w:t>
                             </w:r>
@@ -21338,45 +22205,40 @@
           </mc:Choice>
           <mc:Fallback>
             <w:pict>
-              <v:shape w14:anchorId="54656FE1" id="_x0000_s1031" type="#_x0000_t202" style="position:absolute;left:0;text-align:left;margin-left:0;margin-top:523.5pt;width:467pt;height:68pt;z-index:251695104;visibility:visible;mso-wrap-style:square;mso-width-percent:0;mso-height-percent:0;mso-wrap-distance-left:9pt;mso-wrap-distance-top:3.6pt;mso-wrap-distance-right:9pt;mso-wrap-distance-bottom:3.6pt;mso-position-horizontal:left;mso-position-horizontal-relative:margin;mso-position-vertical:absolute;mso-position-vertical-relative:text;mso-width-percent:0;mso-height-percent:0;mso-width-relative:margin;mso-height-relative:margin;v-text-anchor:top" o:gfxdata="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" stroked="f">
+              <v:shape w14:anchorId="54656FE1" id="_x0000_s1031" type="#_x0000_t202" style="position:absolute;left:0;text-align:left;margin-left:0;margin-top:523.5pt;width:467pt;height:50.3pt;z-index:251695104;visibility:visible;mso-wrap-style:square;mso-width-percent:0;mso-height-percent:0;mso-wrap-distance-left:9pt;mso-wrap-distance-top:3.6pt;mso-wrap-distance-right:9pt;mso-wrap-distance-bottom:3.6pt;mso-position-horizontal:left;mso-position-horizontal-relative:margin;mso-position-vertical:absolute;mso-position-vertical-relative:text;mso-width-percent:0;mso-height-percent:0;mso-width-relative:margin;mso-height-relative:margin;v-text-anchor:top" o:gfxdata="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" stroked="f">
                 <v:textbox>
                   <w:txbxContent>
                     <w:p>
                       <w:pPr>
-                        <w:jc w:val="both"/>
+                        <w:pStyle w:val="Captions"/>
                       </w:pPr>
                       <w:r>
                         <w:rPr>
                           <w:b/>
-                          <w:bCs/>
                         </w:rPr>
                         <w:t>Figure 1.</w:t>
                       </w:r>
                       <w:r>
                         <w:rPr>
                           <w:b/>
-                          <w:bCs/>
                         </w:rPr>
                         <w:t>6</w:t>
                       </w:r>
                       <w:r>
                         <w:rPr>
                           <w:b/>
-                          <w:bCs/>
                         </w:rPr>
                         <w:t xml:space="preserve"> </w:t>
                       </w:r>
                       <w:r>
                         <w:rPr>
                           <w:b/>
-                          <w:bCs/>
                         </w:rPr>
                         <w:t>Different types of van der Waals packing</w:t>
                       </w:r>
                       <w:r>
                         <w:rPr>
                           <w:b/>
-                          <w:bCs/>
                         </w:rPr>
                         <w:t xml:space="preserve">. </w:t>
                       </w:r>
@@ -21717,7 +22579,14 @@
           <w:rFonts w:cstheme="minorHAnsi"/>
           <w:color w:val="000000" w:themeColor="text1"/>
         </w:rPr>
-        <w:t xml:space="preserve">But because </w:t>
+        <w:t>However,</w:t>
+      </w:r>
+      <w:r>
+        <w:rPr>
+          <w:rFonts w:cstheme="minorHAnsi"/>
+          <w:color w:val="000000" w:themeColor="text1"/>
+        </w:rPr>
+        <w:t xml:space="preserve"> because </w:t>
       </w:r>
       <w:r>
         <w:rPr>
@@ -21815,56 +22684,68 @@
         <w:rPr>
           <w:rFonts w:cstheme="minorHAnsi"/>
         </w:rPr>
-        <w:t xml:space="preserve"> folding can be broken down into three distinct interactions: lipid-lipid packing, lipid-protein packing, and protein-protein packing</w:t>
-      </w:r>
-      <w:r>
-        <w:rPr>
-          <w:rFonts w:cstheme="minorHAnsi"/>
-        </w:rPr>
-        <w:t xml:space="preserve">. Lipid-lipid packing </w:t>
+        <w:t xml:space="preserve"> folding can be broken down into three distinct interactions: lipid-lipid packing, lipid-protein packing, and protein-protein</w:t>
+      </w:r>
+      <w:r>
+        <w:rPr>
+          <w:rFonts w:cstheme="minorHAnsi"/>
+        </w:rPr>
+        <w:t xml:space="preserve"> (or sidechain)</w:t>
+      </w:r>
+      <w:r>
+        <w:rPr>
+          <w:rFonts w:cstheme="minorHAnsi"/>
+        </w:rPr>
+        <w:t xml:space="preserve"> packing</w:t>
+      </w:r>
+      <w:r>
+        <w:rPr>
+          <w:rFonts w:cstheme="minorHAnsi"/>
+        </w:rPr>
+        <w:t>. Lipid-lipid packing involv</w:t>
+      </w:r>
+      <w:r>
+        <w:rPr>
+          <w:rFonts w:cstheme="minorHAnsi"/>
+        </w:rPr>
+        <w:t>es</w:t>
+      </w:r>
+      <w:r>
+        <w:rPr>
+          <w:rFonts w:cstheme="minorHAnsi"/>
+        </w:rPr>
+        <w:t xml:space="preserve"> individual lipid molecules</w:t>
+      </w:r>
+      <w:r>
+        <w:rPr>
+          <w:rFonts w:cstheme="minorHAnsi"/>
+        </w:rPr>
+        <w:t xml:space="preserve"> nudged tightly against each </w:t>
+      </w:r>
+      <w:r>
+        <w:rPr>
+          <w:rFonts w:cstheme="minorHAnsi"/>
+        </w:rPr>
+        <w:t xml:space="preserve">other </w:t>
+      </w:r>
+      <w:r>
+        <w:rPr>
+          <w:rFonts w:cstheme="minorHAnsi"/>
+        </w:rPr>
+        <w:t>to</w:t>
+      </w:r>
+      <w:r>
+        <w:rPr>
+          <w:rFonts w:cstheme="minorHAnsi"/>
+        </w:rPr>
+        <w:t xml:space="preserve"> keep the bilayer </w:t>
       </w:r>
       <w:r>
         <w:rPr>
           <w:rFonts w:cstheme="minorHAnsi"/>
         </w:rPr>
         <w:lastRenderedPageBreak/>
-        <w:t>involv</w:t>
-      </w:r>
-      <w:r>
-        <w:rPr>
-          <w:rFonts w:cstheme="minorHAnsi"/>
-        </w:rPr>
-        <w:t>es</w:t>
-      </w:r>
-      <w:r>
-        <w:rPr>
-          <w:rFonts w:cstheme="minorHAnsi"/>
-        </w:rPr>
-        <w:t xml:space="preserve"> individual lipid molecules</w:t>
-      </w:r>
-      <w:r>
-        <w:rPr>
-          <w:rFonts w:cstheme="minorHAnsi"/>
-        </w:rPr>
-        <w:t xml:space="preserve"> nudged tightly against each </w:t>
-      </w:r>
-      <w:r>
-        <w:rPr>
-          <w:rFonts w:cstheme="minorHAnsi"/>
-        </w:rPr>
-        <w:t xml:space="preserve">other </w:t>
-      </w:r>
-      <w:r>
-        <w:rPr>
-          <w:rFonts w:cstheme="minorHAnsi"/>
-        </w:rPr>
-        <w:t>to</w:t>
-      </w:r>
-      <w:r>
-        <w:rPr>
-          <w:rFonts w:cstheme="minorHAnsi"/>
-        </w:rPr>
-        <w:t xml:space="preserve"> keep the bilayer assembled. Lipid-protein packing occurs between these lipid molecules and</w:t>
+        <w:t>assembled. Lipid-protein packing occurs between these lipid molecules and</w:t>
       </w:r>
       <w:r>
         <w:rPr>
@@ -21888,7 +22769,19 @@
         <w:rPr>
           <w:rFonts w:cstheme="minorHAnsi"/>
         </w:rPr>
-        <w:t xml:space="preserve">. Protein-protein (or sidechain) packing focuses on the stability gained between </w:t>
+        <w:t xml:space="preserve">. </w:t>
+      </w:r>
+      <w:r>
+        <w:rPr>
+          <w:rFonts w:cstheme="minorHAnsi"/>
+        </w:rPr>
+        <w:t>S</w:t>
+      </w:r>
+      <w:r>
+        <w:rPr>
+          <w:rFonts w:cstheme="minorHAnsi"/>
+        </w:rPr>
+        <w:t xml:space="preserve">idechain packing focuses on the stability gained between </w:t>
       </w:r>
       <w:r>
         <w:rPr>
@@ -21936,7 +22829,21 @@
         <w:rPr>
           <w:rFonts w:cstheme="minorHAnsi"/>
         </w:rPr>
-        <w:t xml:space="preserve"> plays a role</w:t>
+        <w:t xml:space="preserve"> </w:t>
+      </w:r>
+      <w:proofErr w:type="gramStart"/>
+      <w:r>
+        <w:rPr>
+          <w:rFonts w:cstheme="minorHAnsi"/>
+        </w:rPr>
+        <w:t>play</w:t>
+      </w:r>
+      <w:proofErr w:type="gramEnd"/>
+      <w:r>
+        <w:rPr>
+          <w:rFonts w:cstheme="minorHAnsi"/>
+        </w:rPr>
+        <w:t xml:space="preserve"> a role</w:t>
       </w:r>
       <w:r>
         <w:rPr>
@@ -21954,7 +22861,7 @@
         <w:rPr>
           <w:rFonts w:cstheme="minorHAnsi"/>
         </w:rPr>
-        <w:t xml:space="preserve">stabilizing an MP </w:t>
+        <w:t xml:space="preserve">stabilizing a MP </w:t>
       </w:r>
       <w:r>
         <w:rPr>
@@ -22066,7 +22973,19 @@
         <w:rPr>
           <w:rFonts w:cstheme="minorHAnsi"/>
         </w:rPr>
-        <w:t xml:space="preserve"> design has shown that optimized sidechain packing can stabilize the folded state of</w:t>
+        <w:t xml:space="preserve"> design </w:t>
+      </w:r>
+      <w:r>
+        <w:rPr>
+          <w:rFonts w:cstheme="minorHAnsi"/>
+        </w:rPr>
+        <w:t>showed</w:t>
+      </w:r>
+      <w:r>
+        <w:rPr>
+          <w:rFonts w:cstheme="minorHAnsi"/>
+        </w:rPr>
+        <w:t xml:space="preserve"> that optimized sidechain packing can stabilize the folded state of</w:t>
       </w:r>
       <w:r>
         <w:rPr>
@@ -22154,7 +23073,19 @@
         <w:rPr>
           <w:rFonts w:cstheme="minorHAnsi"/>
         </w:rPr>
-        <w:t xml:space="preserve">, there has not been much investigation of the </w:t>
+        <w:t xml:space="preserve">, there has not been much investigation </w:t>
+      </w:r>
+      <w:r>
+        <w:rPr>
+          <w:rFonts w:cstheme="minorHAnsi"/>
+        </w:rPr>
+        <w:t>on the</w:t>
+      </w:r>
+      <w:r>
+        <w:rPr>
+          <w:rFonts w:cstheme="minorHAnsi"/>
+        </w:rPr>
+        <w:t xml:space="preserve"> </w:t>
       </w:r>
       <w:r>
         <w:rPr>
@@ -22248,7 +23179,6 @@
     <w:p>
       <w:pPr>
         <w:pStyle w:val="ThesisTOC"/>
-        <w:spacing w:line="480" w:lineRule="auto"/>
         <w:rPr>
           <w:rStyle w:val="Strong"/>
           <w:b/>
@@ -22256,7 +23186,7 @@
         </w:rPr>
       </w:pPr>
       <w:bookmarkStart w:id="21" w:name="_Toc161323352"/>
-      <w:bookmarkStart w:id="22" w:name="_Toc169719761"/>
+      <w:bookmarkStart w:id="22" w:name="_Toc171445207"/>
       <w:r>
         <w:rPr>
           <w:rStyle w:val="Strong"/>
@@ -22379,7 +23309,13 @@
         <w:t xml:space="preserve"> that van der Waals packing is a weak driving force that leads to association of MP homodimers. </w:t>
       </w:r>
       <w:r>
-        <w:t xml:space="preserve">I data mined the PDB for all solved </w:t>
+        <w:t>I data mined the P</w:t>
+      </w:r>
+      <w:r>
+        <w:t>rotein Databank (PDB)</w:t>
+      </w:r>
+      <w:r>
+        <w:t xml:space="preserve"> for all solved </w:t>
       </w:r>
       <w:r>
         <w:t>MP</w:t>
@@ -22696,7 +23632,7 @@
       <w:pPr>
         <w:pStyle w:val="ThesisTOC"/>
       </w:pPr>
-      <w:bookmarkStart w:id="23" w:name="_Toc169719762"/>
+      <w:bookmarkStart w:id="23" w:name="_Toc171445208"/>
       <w:r>
         <w:rPr>
           <w:rStyle w:val="Strong"/>
@@ -30343,7 +31279,6 @@
   <w:style w:type="character" w:default="1" w:styleId="DefaultParagraphFont">
     <w:name w:val="Default Paragraph Font"/>
     <w:uiPriority w:val="1"/>
-    <w:semiHidden/>
     <w:unhideWhenUsed/>
   </w:style>
   <w:style w:type="table" w:default="1" w:styleId="TableNormal">
@@ -30482,9 +31417,9 @@
     <w:next w:val="Normal"/>
     <w:link w:val="ThesisTOCChar"/>
     <w:qFormat/>
-    <w:rsid w:val="003923C4"/>
+    <w:rsid w:val="00730217"/>
     <w:pPr>
-      <w:spacing w:before="120" w:after="120"/>
+      <w:spacing w:after="240"/>
     </w:pPr>
     <w:rPr>
       <w:rFonts w:asciiTheme="minorHAnsi" w:hAnsiTheme="minorHAnsi"/>
@@ -30497,7 +31432,7 @@
     <w:name w:val="Thesis TOC Char"/>
     <w:basedOn w:val="DefaultParagraphFont"/>
     <w:link w:val="ThesisTOC"/>
-    <w:rsid w:val="003923C4"/>
+    <w:rsid w:val="00730217"/>
     <w:rPr>
       <w:rFonts w:eastAsiaTheme="majorEastAsia" w:cstheme="majorBidi"/>
       <w:b/>
@@ -30681,13 +31616,13 @@
     <w:next w:val="Normal"/>
     <w:link w:val="ThesisTOC2Char"/>
     <w:qFormat/>
-    <w:rsid w:val="00A477F7"/>
+    <w:rsid w:val="005402A1"/>
   </w:style>
   <w:style w:type="character" w:customStyle="1" w:styleId="ThesisTOC2Char">
     <w:name w:val="Thesis TOC 2 Char"/>
     <w:basedOn w:val="DefaultParagraphFont"/>
     <w:link w:val="ThesisTOC2"/>
-    <w:rsid w:val="00A477F7"/>
+    <w:rsid w:val="005402A1"/>
     <w:rPr>
       <w:rFonts w:eastAsiaTheme="majorEastAsia" w:cstheme="majorBidi"/>
       <w:b/>
@@ -30708,6 +31643,42 @@
       <w:spacing w:after="100"/>
       <w:ind w:left="220"/>
     </w:pPr>
+  </w:style>
+  <w:style w:type="character" w:styleId="PlaceholderText">
+    <w:name w:val="Placeholder Text"/>
+    <w:basedOn w:val="DefaultParagraphFont"/>
+    <w:uiPriority w:val="99"/>
+    <w:semiHidden/>
+    <w:rsid w:val="000F0748"/>
+    <w:rPr>
+      <w:color w:val="666666"/>
+    </w:rPr>
+  </w:style>
+  <w:style w:type="paragraph" w:customStyle="1" w:styleId="Captions">
+    <w:name w:val="Captions"/>
+    <w:basedOn w:val="Normal"/>
+    <w:link w:val="CaptionsChar"/>
+    <w:qFormat/>
+    <w:rsid w:val="00232537"/>
+    <w:pPr>
+      <w:jc w:val="both"/>
+    </w:pPr>
+    <w:rPr>
+      <w:bCs/>
+      <w:sz w:val="20"/>
+      <w:szCs w:val="20"/>
+    </w:rPr>
+  </w:style>
+  <w:style w:type="character" w:customStyle="1" w:styleId="CaptionsChar">
+    <w:name w:val="Captions Char"/>
+    <w:basedOn w:val="DefaultParagraphFont"/>
+    <w:link w:val="Captions"/>
+    <w:rsid w:val="00232537"/>
+    <w:rPr>
+      <w:bCs/>
+      <w:sz w:val="20"/>
+      <w:szCs w:val="20"/>
+    </w:rPr>
   </w:style>
 </w:styles>
 </file>

</xml_diff>